<commit_message>
Update memoria y Jouuney Maps
</commit_message>
<xml_diff>
--- a/Documentación/MedicalAssistant.docx
+++ b/Documentación/MedicalAssistant.docx
@@ -171,12 +171,6 @@
                     <w:color w:val="5B9BD5" w:themeColor="accent1"/>
                   </w:rPr>
                 </w:pPr>
-                <w:r>
-                  <w:t>Realizado por</w:t>
-                </w:r>
-                <w:r>
-                  <w:t>:</w:t>
-                </w:r>
               </w:p>
             </w:tc>
           </w:tr>
@@ -185,11 +179,7 @@
               <w:tcPr>
                 <w:tcW w:w="3256" w:type="dxa"/>
               </w:tcPr>
-              <w:p>
-                <w:r>
-                  <w:t>Juan Manuel Torres Muela</w:t>
-                </w:r>
-              </w:p>
+              <w:p/>
             </w:tc>
             <w:tc>
               <w:tcPr>
@@ -199,9 +189,6 @@
                 <w:pPr>
                   <w:jc w:val="center"/>
                 </w:pPr>
-                <w:r>
-                  <w:t>100363812</w:t>
-                </w:r>
               </w:p>
             </w:tc>
           </w:tr>
@@ -210,11 +197,7 @@
               <w:tcPr>
                 <w:tcW w:w="3256" w:type="dxa"/>
               </w:tcPr>
-              <w:p>
-                <w:r>
-                  <w:t>Fernando Jiménez Rodríguez</w:t>
-                </w:r>
-              </w:p>
+              <w:p/>
             </w:tc>
             <w:tc>
               <w:tcPr>
@@ -224,9 +207,6 @@
                 <w:pPr>
                   <w:jc w:val="center"/>
                 </w:pPr>
-                <w:r>
-                  <w:t>100346052</w:t>
-                </w:r>
               </w:p>
             </w:tc>
           </w:tr>
@@ -235,11 +215,7 @@
               <w:tcPr>
                 <w:tcW w:w="3256" w:type="dxa"/>
               </w:tcPr>
-              <w:p>
-                <w:r>
-                  <w:t>Javier Tinajo Gallardo</w:t>
-                </w:r>
-              </w:p>
+              <w:p/>
             </w:tc>
             <w:tc>
               <w:tcPr>
@@ -249,9 +225,6 @@
                 <w:pPr>
                   <w:jc w:val="center"/>
                 </w:pPr>
-                <w:r>
-                  <w:t>100363779</w:t>
-                </w:r>
               </w:p>
             </w:tc>
           </w:tr>
@@ -262,17 +235,10 @@
               <w:noProof/>
               <w:lang w:eastAsia="es-ES"/>
             </w:rPr>
-            <w:t xml:space="preserve"> </w:t>
-          </w:r>
-          <w:r>
-            <w:rPr>
-              <w:noProof/>
-              <w:lang w:eastAsia="es-ES"/>
-            </w:rPr>
             <mc:AlternateContent>
               <mc:Choice Requires="wps">
                 <w:drawing>
-                  <wp:anchor distT="0" distB="0" distL="114300" distR="114300" simplePos="0" relativeHeight="251659264" behindDoc="0" locked="0" layoutInCell="1" allowOverlap="1" wp14:anchorId="5962F8BB" wp14:editId="44ECFE24">
+                  <wp:anchor distT="0" distB="0" distL="114300" distR="114300" simplePos="0" relativeHeight="251652096" behindDoc="0" locked="0" layoutInCell="1" allowOverlap="1" wp14:anchorId="53014729" wp14:editId="7313E2C2">
                     <wp:simplePos x="0" y="0"/>
                     <wp:positionH relativeFrom="margin">
                       <wp:align>left</wp:align>
@@ -280,8 +246,8 @@
                     <wp:positionV relativeFrom="page">
                       <wp:posOffset>9090660</wp:posOffset>
                     </wp:positionV>
-                    <wp:extent cx="1943100" cy="557784"/>
-                    <wp:effectExtent l="0" t="0" r="0" b="3810"/>
+                    <wp:extent cx="5379720" cy="557530"/>
+                    <wp:effectExtent l="0" t="0" r="11430" b="13970"/>
                     <wp:wrapNone/>
                     <wp:docPr id="142" name="Cuadro de texto 142"/>
                     <wp:cNvGraphicFramePr/>
@@ -292,7 +258,7 @@
                           <wps:spPr>
                             <a:xfrm>
                               <a:off x="0" y="0"/>
-                              <a:ext cx="1943100" cy="557784"/>
+                              <a:ext cx="5379720" cy="557530"/>
                             </a:xfrm>
                             <a:prstGeom prst="rect">
                               <a:avLst/>
@@ -342,7 +308,7 @@
                                     <w:pPr>
                                       <w:pStyle w:val="Sinespaciado"/>
                                       <w:spacing w:after="40"/>
-                                      <w:jc w:val="left"/>
+                                      <w:jc w:val="center"/>
                                       <w:rPr>
                                         <w:caps/>
                                         <w:sz w:val="28"/>
@@ -401,7 +367,7 @@
                             <a:prstTxWarp prst="textNoShape">
                               <a:avLst/>
                             </a:prstTxWarp>
-                            <a:spAutoFit/>
+                            <a:noAutofit/>
                           </wps:bodyPr>
                         </wps:wsp>
                       </a:graphicData>
@@ -417,12 +383,12 @@
               </mc:Choice>
               <mc:Fallback>
                 <w:pict>
-                  <v:shapetype w14:anchorId="5962F8BB" id="_x0000_t202" coordsize="21600,21600" o:spt="202" path="m,l,21600r21600,l21600,xe">
+                  <v:shapetype w14:anchorId="53014729" id="_x0000_t202" coordsize="21600,21600" o:spt="202" path="m,l,21600r21600,l21600,xe">
                     <v:stroke joinstyle="miter"/>
                     <v:path gradientshapeok="t" o:connecttype="rect"/>
                   </v:shapetype>
-                  <v:shape id="Cuadro de texto 142" o:spid="_x0000_s1026" type="#_x0000_t202" style="position:absolute;left:0;text-align:left;margin-left:0;margin-top:715.8pt;width:153pt;height:43.9pt;z-index:251659264;visibility:visible;mso-wrap-style:square;mso-width-percent:0;mso-height-percent:0;mso-wrap-distance-left:9pt;mso-wrap-distance-top:0;mso-wrap-distance-right:9pt;mso-wrap-distance-bottom:0;mso-position-horizontal:left;mso-position-horizontal-relative:margin;mso-position-vertical:absolute;mso-position-vertical-relative:page;mso-width-percent:0;mso-height-percent:0;mso-width-relative:margin;mso-height-relative:margin;v-text-anchor:bottom" o:gfxdata="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" filled="f" stroked="f" strokeweight=".5pt">
-                    <v:textbox style="mso-fit-shape-to-text:t" inset="0,0,0,0">
+                  <v:shape id="Cuadro de texto 142" o:spid="_x0000_s1026" type="#_x0000_t202" style="position:absolute;left:0;text-align:left;margin-left:0;margin-top:715.8pt;width:423.6pt;height:43.9pt;z-index:251652096;visibility:visible;mso-wrap-style:square;mso-width-percent:0;mso-height-percent:0;mso-wrap-distance-left:9pt;mso-wrap-distance-top:0;mso-wrap-distance-right:9pt;mso-wrap-distance-bottom:0;mso-position-horizontal:left;mso-position-horizontal-relative:margin;mso-position-vertical:absolute;mso-position-vertical-relative:page;mso-width-percent:0;mso-height-percent:0;mso-width-relative:margin;mso-height-relative:margin;v-text-anchor:bottom" o:gfxdata="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" filled="f" stroked="f" strokeweight=".5pt">
+                    <v:textbox inset="0,0,0,0">
                       <w:txbxContent>
                         <w:sdt>
                           <w:sdtPr>
@@ -447,7 +413,7 @@
                               <w:pPr>
                                 <w:pStyle w:val="Sinespaciado"/>
                                 <w:spacing w:after="40"/>
-                                <w:jc w:val="left"/>
+                                <w:jc w:val="center"/>
                                 <w:rPr>
                                   <w:caps/>
                                   <w:sz w:val="28"/>
@@ -509,6 +475,13 @@
             </mc:AlternateContent>
           </w:r>
           <w:r>
+            <w:rPr>
+              <w:noProof/>
+              <w:lang w:eastAsia="es-ES"/>
+            </w:rPr>
+            <w:t xml:space="preserve"> </w:t>
+          </w:r>
+          <w:r>
             <w:br w:type="page"/>
           </w:r>
         </w:p>
@@ -587,7 +560,7 @@
             <w:rPr>
               <w:noProof/>
             </w:rPr>
-            <w:instrText xml:space="preserve"> PAGEREF _Toc3577896 \h </w:instrText>
+            <w:instrText xml:space="preserve"> PAGEREF _Toc3636115 \h </w:instrText>
           </w:r>
           <w:r>
             <w:rPr>
@@ -646,7 +619,7 @@
             <w:rPr>
               <w:noProof/>
             </w:rPr>
-            <w:instrText xml:space="preserve"> PAGEREF _Toc3577897 \h </w:instrText>
+            <w:instrText xml:space="preserve"> PAGEREF _Toc3636116 \h </w:instrText>
           </w:r>
           <w:r>
             <w:rPr>
@@ -705,7 +678,7 @@
             <w:rPr>
               <w:noProof/>
             </w:rPr>
-            <w:instrText xml:space="preserve"> PAGEREF _Toc3577898 \h </w:instrText>
+            <w:instrText xml:space="preserve"> PAGEREF _Toc3636117 \h </w:instrText>
           </w:r>
           <w:r>
             <w:rPr>
@@ -764,7 +737,7 @@
             <w:rPr>
               <w:noProof/>
             </w:rPr>
-            <w:instrText xml:space="preserve"> PAGEREF _Toc3577899 \h </w:instrText>
+            <w:instrText xml:space="preserve"> PAGEREF _Toc3636118 \h </w:instrText>
           </w:r>
           <w:r>
             <w:rPr>
@@ -823,7 +796,7 @@
             <w:rPr>
               <w:noProof/>
             </w:rPr>
-            <w:instrText xml:space="preserve"> PAGEREF _Toc3577900 \h </w:instrText>
+            <w:instrText xml:space="preserve"> PAGEREF _Toc3636119 \h </w:instrText>
           </w:r>
           <w:r>
             <w:rPr>
@@ -882,7 +855,7 @@
             <w:rPr>
               <w:noProof/>
             </w:rPr>
-            <w:instrText xml:space="preserve"> PAGEREF _Toc3577901 \h </w:instrText>
+            <w:instrText xml:space="preserve"> PAGEREF _Toc3636120 \h </w:instrText>
           </w:r>
           <w:r>
             <w:rPr>
@@ -941,7 +914,7 @@
             <w:rPr>
               <w:noProof/>
             </w:rPr>
-            <w:instrText xml:space="preserve"> PAGEREF _Toc3577902 \h </w:instrText>
+            <w:instrText xml:space="preserve"> PAGEREF _Toc3636121 \h </w:instrText>
           </w:r>
           <w:r>
             <w:rPr>
@@ -1000,7 +973,7 @@
             <w:rPr>
               <w:noProof/>
             </w:rPr>
-            <w:instrText xml:space="preserve"> PAGEREF _Toc3577903 \h </w:instrText>
+            <w:instrText xml:space="preserve"> PAGEREF _Toc3636122 \h </w:instrText>
           </w:r>
           <w:r>
             <w:rPr>
@@ -1059,7 +1032,7 @@
             <w:rPr>
               <w:noProof/>
             </w:rPr>
-            <w:instrText xml:space="preserve"> PAGEREF _Toc3577904 \h </w:instrText>
+            <w:instrText xml:space="preserve"> PAGEREF _Toc3636123 \h </w:instrText>
           </w:r>
           <w:r>
             <w:rPr>
@@ -1118,7 +1091,7 @@
             <w:rPr>
               <w:noProof/>
             </w:rPr>
-            <w:instrText xml:space="preserve"> PAGEREF _Toc3577905 \h </w:instrText>
+            <w:instrText xml:space="preserve"> PAGEREF _Toc3636124 \h </w:instrText>
           </w:r>
           <w:r>
             <w:rPr>
@@ -1177,7 +1150,7 @@
             <w:rPr>
               <w:noProof/>
             </w:rPr>
-            <w:instrText xml:space="preserve"> PAGEREF _Toc3577906 \h </w:instrText>
+            <w:instrText xml:space="preserve"> PAGEREF _Toc3636125 \h </w:instrText>
           </w:r>
           <w:r>
             <w:rPr>
@@ -1236,7 +1209,7 @@
             <w:rPr>
               <w:noProof/>
             </w:rPr>
-            <w:instrText xml:space="preserve"> PAGEREF _Toc3577907 \h </w:instrText>
+            <w:instrText xml:space="preserve"> PAGEREF _Toc3636126 \h </w:instrText>
           </w:r>
           <w:r>
             <w:rPr>
@@ -1296,7 +1269,7 @@
             <w:rPr>
               <w:noProof/>
             </w:rPr>
-            <w:instrText xml:space="preserve"> PAGEREF _Toc3577908 \h </w:instrText>
+            <w:instrText xml:space="preserve"> PAGEREF _Toc3636127 \h </w:instrText>
           </w:r>
           <w:r>
             <w:rPr>
@@ -1313,7 +1286,7 @@
             <w:rPr>
               <w:noProof/>
             </w:rPr>
-            <w:t>5</w:t>
+            <w:t>6</w:t>
           </w:r>
           <w:r>
             <w:rPr>
@@ -1356,7 +1329,7 @@
             <w:rPr>
               <w:noProof/>
             </w:rPr>
-            <w:instrText xml:space="preserve"> PAGEREF _Toc3577909 \h </w:instrText>
+            <w:instrText xml:space="preserve"> PAGEREF _Toc3636128 \h </w:instrText>
           </w:r>
           <w:r>
             <w:rPr>
@@ -1373,7 +1346,7 @@
             <w:rPr>
               <w:noProof/>
             </w:rPr>
-            <w:t>6</w:t>
+            <w:t>7</w:t>
           </w:r>
           <w:r>
             <w:rPr>
@@ -1416,7 +1389,7 @@
             <w:rPr>
               <w:noProof/>
             </w:rPr>
-            <w:instrText xml:space="preserve"> PAGEREF _Toc3577910 \h </w:instrText>
+            <w:instrText xml:space="preserve"> PAGEREF _Toc3636129 \h </w:instrText>
           </w:r>
           <w:r>
             <w:rPr>
@@ -1433,7 +1406,7 @@
             <w:rPr>
               <w:noProof/>
             </w:rPr>
-            <w:t>6</w:t>
+            <w:t>8</w:t>
           </w:r>
           <w:r>
             <w:rPr>
@@ -1475,7 +1448,7 @@
             <w:rPr>
               <w:noProof/>
             </w:rPr>
-            <w:instrText xml:space="preserve"> PAGEREF _Toc3577911 \h </w:instrText>
+            <w:instrText xml:space="preserve"> PAGEREF _Toc3636130 \h </w:instrText>
           </w:r>
           <w:r>
             <w:rPr>
@@ -1492,7 +1465,7 @@
             <w:rPr>
               <w:noProof/>
             </w:rPr>
-            <w:t>7</w:t>
+            <w:t>9</w:t>
           </w:r>
           <w:r>
             <w:rPr>
@@ -1534,7 +1507,7 @@
             <w:rPr>
               <w:noProof/>
             </w:rPr>
-            <w:instrText xml:space="preserve"> PAGEREF _Toc3577912 \h </w:instrText>
+            <w:instrText xml:space="preserve"> PAGEREF _Toc3636131 \h </w:instrText>
           </w:r>
           <w:r>
             <w:rPr>
@@ -1551,7 +1524,7 @@
             <w:rPr>
               <w:noProof/>
             </w:rPr>
-            <w:t>8</w:t>
+            <w:t>10</w:t>
           </w:r>
           <w:r>
             <w:rPr>
@@ -1593,7 +1566,7 @@
             <w:rPr>
               <w:noProof/>
             </w:rPr>
-            <w:instrText xml:space="preserve"> PAGEREF _Toc3577913 \h </w:instrText>
+            <w:instrText xml:space="preserve"> PAGEREF _Toc3636132 \h </w:instrText>
           </w:r>
           <w:r>
             <w:rPr>
@@ -1610,7 +1583,7 @@
             <w:rPr>
               <w:noProof/>
             </w:rPr>
-            <w:t>10</w:t>
+            <w:t>12</w:t>
           </w:r>
           <w:r>
             <w:rPr>
@@ -1652,7 +1625,7 @@
             <w:rPr>
               <w:noProof/>
             </w:rPr>
-            <w:instrText xml:space="preserve"> PAGEREF _Toc3577914 \h </w:instrText>
+            <w:instrText xml:space="preserve"> PAGEREF _Toc3636133 \h </w:instrText>
           </w:r>
           <w:r>
             <w:rPr>
@@ -1669,7 +1642,7 @@
             <w:rPr>
               <w:noProof/>
             </w:rPr>
-            <w:t>11</w:t>
+            <w:t>13</w:t>
           </w:r>
           <w:r>
             <w:rPr>
@@ -1711,7 +1684,7 @@
             <w:rPr>
               <w:noProof/>
             </w:rPr>
-            <w:instrText xml:space="preserve"> PAGEREF _Toc3577915 \h </w:instrText>
+            <w:instrText xml:space="preserve"> PAGEREF _Toc3636134 \h </w:instrText>
           </w:r>
           <w:r>
             <w:rPr>
@@ -1728,7 +1701,7 @@
             <w:rPr>
               <w:noProof/>
             </w:rPr>
-            <w:t>12</w:t>
+            <w:t>14</w:t>
           </w:r>
           <w:r>
             <w:rPr>
@@ -1770,7 +1743,7 @@
             <w:rPr>
               <w:noProof/>
             </w:rPr>
-            <w:instrText xml:space="preserve"> PAGEREF _Toc3577916 \h </w:instrText>
+            <w:instrText xml:space="preserve"> PAGEREF _Toc3636135 \h </w:instrText>
           </w:r>
           <w:r>
             <w:rPr>
@@ -1787,7 +1760,7 @@
             <w:rPr>
               <w:noProof/>
             </w:rPr>
-            <w:t>15</w:t>
+            <w:t>17</w:t>
           </w:r>
           <w:r>
             <w:rPr>
@@ -1829,7 +1802,7 @@
             <w:rPr>
               <w:noProof/>
             </w:rPr>
-            <w:instrText xml:space="preserve"> PAGEREF _Toc3577917 \h </w:instrText>
+            <w:instrText xml:space="preserve"> PAGEREF _Toc3636136 \h </w:instrText>
           </w:r>
           <w:r>
             <w:rPr>
@@ -1846,7 +1819,7 @@
             <w:rPr>
               <w:noProof/>
             </w:rPr>
-            <w:t>15</w:t>
+            <w:t>17</w:t>
           </w:r>
           <w:r>
             <w:rPr>
@@ -1888,7 +1861,7 @@
             <w:rPr>
               <w:noProof/>
             </w:rPr>
-            <w:instrText xml:space="preserve"> PAGEREF _Toc3577918 \h </w:instrText>
+            <w:instrText xml:space="preserve"> PAGEREF _Toc3636137 \h </w:instrText>
           </w:r>
           <w:r>
             <w:rPr>
@@ -1905,7 +1878,7 @@
             <w:rPr>
               <w:noProof/>
             </w:rPr>
-            <w:t>15</w:t>
+            <w:t>17</w:t>
           </w:r>
           <w:r>
             <w:rPr>
@@ -1947,7 +1920,7 @@
             <w:rPr>
               <w:noProof/>
             </w:rPr>
-            <w:instrText xml:space="preserve"> PAGEREF _Toc3577919 \h </w:instrText>
+            <w:instrText xml:space="preserve"> PAGEREF _Toc3636138 \h </w:instrText>
           </w:r>
           <w:r>
             <w:rPr>
@@ -1964,7 +1937,7 @@
             <w:rPr>
               <w:noProof/>
             </w:rPr>
-            <w:t>15</w:t>
+            <w:t>17</w:t>
           </w:r>
           <w:r>
             <w:rPr>
@@ -2006,7 +1979,7 @@
             <w:rPr>
               <w:noProof/>
             </w:rPr>
-            <w:instrText xml:space="preserve"> PAGEREF _Toc3577920 \h </w:instrText>
+            <w:instrText xml:space="preserve"> PAGEREF _Toc3636139 \h </w:instrText>
           </w:r>
           <w:r>
             <w:rPr>
@@ -2023,7 +1996,7 @@
             <w:rPr>
               <w:noProof/>
             </w:rPr>
-            <w:t>15</w:t>
+            <w:t>17</w:t>
           </w:r>
           <w:r>
             <w:rPr>
@@ -2065,7 +2038,7 @@
             <w:rPr>
               <w:noProof/>
             </w:rPr>
-            <w:instrText xml:space="preserve"> PAGEREF _Toc3577921 \h </w:instrText>
+            <w:instrText xml:space="preserve"> PAGEREF _Toc3636140 \h </w:instrText>
           </w:r>
           <w:r>
             <w:rPr>
@@ -2082,7 +2055,7 @@
             <w:rPr>
               <w:noProof/>
             </w:rPr>
-            <w:t>15</w:t>
+            <w:t>17</w:t>
           </w:r>
           <w:r>
             <w:rPr>
@@ -2124,7 +2097,7 @@
             <w:rPr>
               <w:noProof/>
             </w:rPr>
-            <w:instrText xml:space="preserve"> PAGEREF _Toc3577922 \h </w:instrText>
+            <w:instrText xml:space="preserve"> PAGEREF _Toc3636141 \h </w:instrText>
           </w:r>
           <w:r>
             <w:rPr>
@@ -2141,7 +2114,7 @@
             <w:rPr>
               <w:noProof/>
             </w:rPr>
-            <w:t>15</w:t>
+            <w:t>17</w:t>
           </w:r>
           <w:r>
             <w:rPr>
@@ -2183,7 +2156,7 @@
             <w:rPr>
               <w:noProof/>
             </w:rPr>
-            <w:instrText xml:space="preserve"> PAGEREF _Toc3577923 \h </w:instrText>
+            <w:instrText xml:space="preserve"> PAGEREF _Toc3636142 \h </w:instrText>
           </w:r>
           <w:r>
             <w:rPr>
@@ -2200,7 +2173,7 @@
             <w:rPr>
               <w:noProof/>
             </w:rPr>
-            <w:t>16</w:t>
+            <w:t>18</w:t>
           </w:r>
           <w:r>
             <w:rPr>
@@ -2242,7 +2215,7 @@
             <w:rPr>
               <w:noProof/>
             </w:rPr>
-            <w:instrText xml:space="preserve"> PAGEREF _Toc3577924 \h </w:instrText>
+            <w:instrText xml:space="preserve"> PAGEREF _Toc3636143 \h </w:instrText>
           </w:r>
           <w:r>
             <w:rPr>
@@ -2259,7 +2232,7 @@
             <w:rPr>
               <w:noProof/>
             </w:rPr>
-            <w:t>16</w:t>
+            <w:t>18</w:t>
           </w:r>
           <w:r>
             <w:rPr>
@@ -2290,7 +2263,7 @@
       <w:pPr>
         <w:pStyle w:val="Ttulo1"/>
       </w:pPr>
-      <w:bookmarkStart w:id="1" w:name="_Toc3577896"/>
+      <w:bookmarkStart w:id="1" w:name="_Toc3636115"/>
       <w:r>
         <w:lastRenderedPageBreak/>
         <w:t xml:space="preserve">Fase 1: </w:t>
@@ -2304,7 +2277,7 @@
       <w:pPr>
         <w:pStyle w:val="Ttulo2"/>
       </w:pPr>
-      <w:bookmarkStart w:id="2" w:name="_Toc3577897"/>
+      <w:bookmarkStart w:id="2" w:name="_Toc3636116"/>
       <w:r>
         <w:t>1.1 Contexto</w:t>
       </w:r>
@@ -2329,7 +2302,7 @@
       <w:pPr>
         <w:pStyle w:val="Ttulo2"/>
       </w:pPr>
-      <w:bookmarkStart w:id="3" w:name="_Toc3577898"/>
+      <w:bookmarkStart w:id="3" w:name="_Toc3636117"/>
       <w:r>
         <w:t>1.2 Objetivos principales</w:t>
       </w:r>
@@ -2363,7 +2336,7 @@
       <w:pPr>
         <w:pStyle w:val="Ttulo2"/>
       </w:pPr>
-      <w:bookmarkStart w:id="4" w:name="_Toc3577899"/>
+      <w:bookmarkStart w:id="4" w:name="_Toc3636118"/>
       <w:r>
         <w:t>1.3 Miembros del grupo</w:t>
       </w:r>
@@ -2573,7 +2546,7 @@
       <w:pPr>
         <w:pStyle w:val="Ttulo1"/>
       </w:pPr>
-      <w:bookmarkStart w:id="5" w:name="_Toc3577900"/>
+      <w:bookmarkStart w:id="5" w:name="_Toc3636119"/>
       <w:r>
         <w:lastRenderedPageBreak/>
         <w:t>Fase</w:t>
@@ -2598,7 +2571,7 @@
       <w:pPr>
         <w:pStyle w:val="Ttulo2"/>
       </w:pPr>
-      <w:bookmarkStart w:id="6" w:name="_Toc3577901"/>
+      <w:bookmarkStart w:id="6" w:name="_Toc3636120"/>
       <w:r>
         <w:t>2.1 Estudio del problema</w:t>
       </w:r>
@@ -2650,7 +2623,7 @@
       <w:pPr>
         <w:pStyle w:val="Ttulo2"/>
       </w:pPr>
-      <w:bookmarkStart w:id="7" w:name="_Toc3577902"/>
+      <w:bookmarkStart w:id="7" w:name="_Toc3636121"/>
       <w:r>
         <w:t>2.2 Estado de la cuestión</w:t>
       </w:r>
@@ -2986,7 +2959,7 @@
       <w:pPr>
         <w:pStyle w:val="Ttulo2"/>
       </w:pPr>
-      <w:bookmarkStart w:id="8" w:name="_Toc3577903"/>
+      <w:bookmarkStart w:id="8" w:name="_Toc3636122"/>
       <w:r>
         <w:lastRenderedPageBreak/>
         <w:t>2.3 Resaltar</w:t>
@@ -3104,7 +3077,7 @@
       <w:pPr>
         <w:pStyle w:val="Ttulo1"/>
       </w:pPr>
-      <w:bookmarkStart w:id="9" w:name="_Toc3577904"/>
+      <w:bookmarkStart w:id="9" w:name="_Toc3636123"/>
       <w:r>
         <w:lastRenderedPageBreak/>
         <w:t>Fase 3: Identificación de los requisitos</w:t>
@@ -3120,7 +3093,7 @@
       <w:pPr>
         <w:pStyle w:val="Ttulo2"/>
       </w:pPr>
-      <w:bookmarkStart w:id="10" w:name="_Toc3577905"/>
+      <w:bookmarkStart w:id="10" w:name="_Toc3636124"/>
       <w:r>
         <w:t>3.1 Escenarios de la situación actual</w:t>
       </w:r>
@@ -3136,7 +3109,7 @@
       <w:pPr>
         <w:pStyle w:val="Ttulo3"/>
       </w:pPr>
-      <w:bookmarkStart w:id="11" w:name="_Toc3577906"/>
+      <w:bookmarkStart w:id="11" w:name="_Toc3636125"/>
       <w:r>
         <w:t xml:space="preserve">3.1.1 </w:t>
       </w:r>
@@ -3297,7 +3270,7 @@
       <w:pPr>
         <w:pStyle w:val="Ttulo3"/>
       </w:pPr>
-      <w:bookmarkStart w:id="12" w:name="_Toc3577907"/>
+      <w:bookmarkStart w:id="12" w:name="_Toc3636126"/>
       <w:r>
         <w:t xml:space="preserve">3.1.2 </w:t>
       </w:r>
@@ -3521,7 +3494,7 @@
             </w:r>
             <w:proofErr w:type="spellEnd"/>
             <w:r>
-              <w:t xml:space="preserve"> él mismo hasta que se encuentre mejor</w:t>
+              <w:t xml:space="preserve"> él mismo. Pero como no tiene los conocimientos necesarios, su dolencia ha empeorado y decide pedir una cita para acudir al médico lo antes posible</w:t>
             </w:r>
             <w:r>
               <w:t>.</w:t>
@@ -3534,15 +3507,43 @@
     <w:p>
       <w:r>
         <w:tab/>
-        <w:t>En los dos primeros escenarios que se acaban de describir, los actores de dicho escenario son todos los descritos con anterioridad, es decir, el paciente y el doctor. Pero en el tercer escenario, únicamente hay un actor que es el paciente.</w:t>
+      </w:r>
+      <w:r>
+        <w:t>Para</w:t>
+      </w:r>
+      <w:r>
+        <w:t xml:space="preserve"> los </w:t>
+      </w:r>
+      <w:r>
+        <w:t>tres</w:t>
+      </w:r>
+      <w:r>
+        <w:t xml:space="preserve"> escenarios que se acaban de describir, los actores de dicho escenario son todos los descritos con anterioridad, es </w:t>
+      </w:r>
+      <w:r>
+        <w:t>decir, el paciente y el doctor.</w:t>
+      </w:r>
+    </w:p>
+    <w:p>
+      <w:pPr>
+        <w:jc w:val="left"/>
+        <w:rPr>
+          <w:rFonts w:eastAsiaTheme="majorEastAsia" w:cstheme="majorBidi"/>
+          <w:i/>
+          <w:iCs/>
+        </w:rPr>
+      </w:pPr>
+      <w:r>
+        <w:br w:type="page"/>
       </w:r>
     </w:p>
     <w:p>
       <w:pPr>
         <w:pStyle w:val="Ttulo4"/>
       </w:pPr>
-      <w:bookmarkStart w:id="13" w:name="_Toc3577908"/>
-      <w:r>
+      <w:bookmarkStart w:id="13" w:name="_Toc3636127"/>
+      <w:r>
+        <w:lastRenderedPageBreak/>
         <w:t xml:space="preserve">3.1.2.1 </w:t>
       </w:r>
       <w:r>
@@ -3574,7 +3575,58 @@
     </w:p>
     <w:p>
       <w:r>
-        <w:t>**************************Diagrama***********************************</w:t>
+        <w:rPr>
+          <w:noProof/>
+          <w:lang w:eastAsia="es-ES"/>
+        </w:rPr>
+        <w:drawing>
+          <wp:inline distT="0" distB="0" distL="0" distR="0">
+            <wp:extent cx="5400040" cy="2202180"/>
+            <wp:effectExtent l="0" t="0" r="0" b="0"/>
+            <wp:docPr id="2" name="Imagen 2"/>
+            <wp:cNvGraphicFramePr>
+              <a:graphicFrameLocks xmlns:a="http://schemas.openxmlformats.org/drawingml/2006/main" noChangeAspect="1"/>
+            </wp:cNvGraphicFramePr>
+            <a:graphic xmlns:a="http://schemas.openxmlformats.org/drawingml/2006/main">
+              <a:graphicData uri="http://schemas.openxmlformats.org/drawingml/2006/picture">
+                <pic:pic xmlns:pic="http://schemas.openxmlformats.org/drawingml/2006/picture">
+                  <pic:nvPicPr>
+                    <pic:cNvPr id="2" name="Journey Maps.png"/>
+                    <pic:cNvPicPr/>
+                  </pic:nvPicPr>
+                  <pic:blipFill rotWithShape="1">
+                    <a:blip r:embed="rId9">
+                      <a:extLst>
+                        <a:ext uri="{28A0092B-C50C-407E-A947-70E740481C1C}">
+                          <a14:useLocalDpi xmlns:a14="http://schemas.microsoft.com/office/drawing/2010/main" val="0"/>
+                        </a:ext>
+                      </a:extLst>
+                    </a:blip>
+                    <a:srcRect t="8467" b="37158"/>
+                    <a:stretch/>
+                  </pic:blipFill>
+                  <pic:spPr bwMode="auto">
+                    <a:xfrm>
+                      <a:off x="0" y="0"/>
+                      <a:ext cx="5400040" cy="2202180"/>
+                    </a:xfrm>
+                    <a:prstGeom prst="rect">
+                      <a:avLst/>
+                    </a:prstGeom>
+                    <a:ln>
+                      <a:noFill/>
+                    </a:ln>
+                    <a:extLst>
+                      <a:ext uri="{53640926-AAD7-44D8-BBD7-CCE9431645EC}">
+                        <a14:shadowObscured xmlns:a14="http://schemas.microsoft.com/office/drawing/2010/main"/>
+                      </a:ext>
+                    </a:extLst>
+                  </pic:spPr>
+                </pic:pic>
+              </a:graphicData>
+            </a:graphic>
+          </wp:inline>
+        </w:drawing>
       </w:r>
     </w:p>
     <w:tbl>
@@ -3647,6 +3699,11 @@
             <w:pPr>
               <w:jc w:val="center"/>
             </w:pPr>
+          </w:p>
+          <w:p>
+            <w:pPr>
+              <w:jc w:val="center"/>
+            </w:pPr>
             <w:r>
               <w:t>Escenario 1</w:t>
             </w:r>
@@ -3656,20 +3713,32 @@
           <w:tcPr>
             <w:tcW w:w="3544" w:type="dxa"/>
           </w:tcPr>
-          <w:p/>
+          <w:p>
+            <w:r>
+              <w:t>1- Consultar a un especialista sobre la dolencia del paciente.</w:t>
+            </w:r>
+          </w:p>
+          <w:p>
+            <w:r>
+              <w:t>2- Probabilidad absoluta de curarse.</w:t>
+            </w:r>
+          </w:p>
         </w:tc>
         <w:tc>
           <w:tcPr>
             <w:tcW w:w="3543" w:type="dxa"/>
           </w:tcPr>
-          <w:p/>
+          <w:p>
+            <w:r>
+              <w:t>1- Hay que esperar hasta que el doctor diagnostique al paciente.</w:t>
+            </w:r>
+          </w:p>
         </w:tc>
       </w:tr>
     </w:tbl>
     <w:p/>
     <w:p>
       <w:r>
-        <w:lastRenderedPageBreak/>
         <w:tab/>
         <w:t>Los objetivos, deseos y/o necesidades de los actores participantes en este escenario son:</w:t>
       </w:r>
@@ -3834,10 +3903,36 @@
     </w:p>
     <w:p>
       <w:pPr>
+        <w:pStyle w:val="Prrafodelista"/>
+        <w:numPr>
+          <w:ilvl w:val="0"/>
+          <w:numId w:val="15"/>
+        </w:numPr>
+      </w:pPr>
+      <w:r>
+        <w:t>Poder curar al paciente completamente.</w:t>
+      </w:r>
+    </w:p>
+    <w:p>
+      <w:pPr>
+        <w:jc w:val="left"/>
+        <w:rPr>
+          <w:rFonts w:eastAsiaTheme="majorEastAsia" w:cstheme="majorBidi"/>
+          <w:i/>
+          <w:iCs/>
+        </w:rPr>
+      </w:pPr>
+      <w:r>
+        <w:br w:type="page"/>
+      </w:r>
+    </w:p>
+    <w:p>
+      <w:pPr>
         <w:pStyle w:val="Ttulo4"/>
       </w:pPr>
-      <w:bookmarkStart w:id="14" w:name="_Toc3577909"/>
-      <w:r>
+      <w:bookmarkStart w:id="14" w:name="_Toc3636128"/>
+      <w:r>
+        <w:lastRenderedPageBreak/>
         <w:t xml:space="preserve">3.1.2.2 </w:t>
       </w:r>
       <w:r>
@@ -3869,7 +3964,58 @@
     </w:p>
     <w:p>
       <w:r>
-        <w:t>**************************Diagrama***********************************</w:t>
+        <w:rPr>
+          <w:noProof/>
+          <w:lang w:eastAsia="es-ES"/>
+        </w:rPr>
+        <w:drawing>
+          <wp:inline distT="0" distB="0" distL="0" distR="0">
+            <wp:extent cx="5400040" cy="2308860"/>
+            <wp:effectExtent l="0" t="0" r="0" b="0"/>
+            <wp:docPr id="3" name="Imagen 3"/>
+            <wp:cNvGraphicFramePr>
+              <a:graphicFrameLocks xmlns:a="http://schemas.openxmlformats.org/drawingml/2006/main" noChangeAspect="1"/>
+            </wp:cNvGraphicFramePr>
+            <a:graphic xmlns:a="http://schemas.openxmlformats.org/drawingml/2006/main">
+              <a:graphicData uri="http://schemas.openxmlformats.org/drawingml/2006/picture">
+                <pic:pic xmlns:pic="http://schemas.openxmlformats.org/drawingml/2006/picture">
+                  <pic:nvPicPr>
+                    <pic:cNvPr id="3" name="Journey Maps 2.png"/>
+                    <pic:cNvPicPr/>
+                  </pic:nvPicPr>
+                  <pic:blipFill rotWithShape="1">
+                    <a:blip r:embed="rId10">
+                      <a:extLst>
+                        <a:ext uri="{28A0092B-C50C-407E-A947-70E740481C1C}">
+                          <a14:useLocalDpi xmlns:a14="http://schemas.microsoft.com/office/drawing/2010/main" val="0"/>
+                        </a:ext>
+                      </a:extLst>
+                    </a:blip>
+                    <a:srcRect t="6208" b="36783"/>
+                    <a:stretch/>
+                  </pic:blipFill>
+                  <pic:spPr bwMode="auto">
+                    <a:xfrm>
+                      <a:off x="0" y="0"/>
+                      <a:ext cx="5400040" cy="2308860"/>
+                    </a:xfrm>
+                    <a:prstGeom prst="rect">
+                      <a:avLst/>
+                    </a:prstGeom>
+                    <a:ln>
+                      <a:noFill/>
+                    </a:ln>
+                    <a:extLst>
+                      <a:ext uri="{53640926-AAD7-44D8-BBD7-CCE9431645EC}">
+                        <a14:shadowObscured xmlns:a14="http://schemas.microsoft.com/office/drawing/2010/main"/>
+                      </a:ext>
+                    </a:extLst>
+                  </pic:spPr>
+                </pic:pic>
+              </a:graphicData>
+            </a:graphic>
+          </wp:inline>
+        </w:drawing>
       </w:r>
     </w:p>
     <w:tbl>
@@ -3942,6 +4088,16 @@
             <w:pPr>
               <w:jc w:val="center"/>
             </w:pPr>
+          </w:p>
+          <w:p>
+            <w:pPr>
+              <w:jc w:val="center"/>
+            </w:pPr>
+          </w:p>
+          <w:p>
+            <w:pPr>
+              <w:jc w:val="center"/>
+            </w:pPr>
             <w:r>
               <w:t>Escenario 2</w:t>
             </w:r>
@@ -3952,12 +4108,31 @@
             <w:tcW w:w="3544" w:type="dxa"/>
           </w:tcPr>
           <w:p/>
+          <w:p>
+            <w:r>
+              <w:t>1- No es necesario acudir al médico.</w:t>
+            </w:r>
+          </w:p>
+          <w:p>
+            <w:r>
+              <w:t>2- Curarse por sus propios medios.</w:t>
+            </w:r>
+          </w:p>
         </w:tc>
         <w:tc>
           <w:tcPr>
             <w:tcW w:w="3543" w:type="dxa"/>
           </w:tcPr>
-          <w:p/>
+          <w:p>
+            <w:r>
+              <w:t>1- La automedicación es peligrosa si se abusa.</w:t>
+            </w:r>
+          </w:p>
+          <w:p>
+            <w:r>
+              <w:t>2- No es seguro que la dolencia se cure. Incluso podría llegar a agravarse.</w:t>
+            </w:r>
+          </w:p>
         </w:tc>
       </w:tr>
     </w:tbl>
@@ -4116,10 +4291,36 @@
     </w:p>
     <w:p>
       <w:pPr>
+        <w:pStyle w:val="Prrafodelista"/>
+        <w:numPr>
+          <w:ilvl w:val="0"/>
+          <w:numId w:val="17"/>
+        </w:numPr>
+      </w:pPr>
+      <w:r>
+        <w:t>Poder curar al paciente completamente.</w:t>
+      </w:r>
+    </w:p>
+    <w:p>
+      <w:pPr>
+        <w:jc w:val="left"/>
+        <w:rPr>
+          <w:rFonts w:eastAsiaTheme="majorEastAsia" w:cstheme="majorBidi"/>
+          <w:i/>
+          <w:iCs/>
+        </w:rPr>
+      </w:pPr>
+      <w:r>
+        <w:br w:type="page"/>
+      </w:r>
+    </w:p>
+    <w:p>
+      <w:pPr>
         <w:pStyle w:val="Ttulo4"/>
       </w:pPr>
-      <w:bookmarkStart w:id="15" w:name="_Toc3577910"/>
-      <w:r>
+      <w:bookmarkStart w:id="15" w:name="_Toc3636129"/>
+      <w:r>
+        <w:lastRenderedPageBreak/>
         <w:t xml:space="preserve">3.1.2.3 </w:t>
       </w:r>
       <w:r>
@@ -4151,7 +4352,58 @@
     </w:p>
     <w:p>
       <w:r>
-        <w:t>**************************Diagrama***********************************</w:t>
+        <w:rPr>
+          <w:noProof/>
+          <w:lang w:eastAsia="es-ES"/>
+        </w:rPr>
+        <w:drawing>
+          <wp:inline distT="0" distB="0" distL="0" distR="0">
+            <wp:extent cx="5400040" cy="2118360"/>
+            <wp:effectExtent l="0" t="0" r="0" b="0"/>
+            <wp:docPr id="4" name="Imagen 4"/>
+            <wp:cNvGraphicFramePr>
+              <a:graphicFrameLocks xmlns:a="http://schemas.openxmlformats.org/drawingml/2006/main" noChangeAspect="1"/>
+            </wp:cNvGraphicFramePr>
+            <a:graphic xmlns:a="http://schemas.openxmlformats.org/drawingml/2006/main">
+              <a:graphicData uri="http://schemas.openxmlformats.org/drawingml/2006/picture">
+                <pic:pic xmlns:pic="http://schemas.openxmlformats.org/drawingml/2006/picture">
+                  <pic:nvPicPr>
+                    <pic:cNvPr id="4" name="Journey Maps 3.png"/>
+                    <pic:cNvPicPr/>
+                  </pic:nvPicPr>
+                  <pic:blipFill rotWithShape="1">
+                    <a:blip r:embed="rId11">
+                      <a:extLst>
+                        <a:ext uri="{28A0092B-C50C-407E-A947-70E740481C1C}">
+                          <a14:useLocalDpi xmlns:a14="http://schemas.microsoft.com/office/drawing/2010/main" val="0"/>
+                        </a:ext>
+                      </a:extLst>
+                    </a:blip>
+                    <a:srcRect t="9177" b="2848"/>
+                    <a:stretch/>
+                  </pic:blipFill>
+                  <pic:spPr bwMode="auto">
+                    <a:xfrm>
+                      <a:off x="0" y="0"/>
+                      <a:ext cx="5400040" cy="2118360"/>
+                    </a:xfrm>
+                    <a:prstGeom prst="rect">
+                      <a:avLst/>
+                    </a:prstGeom>
+                    <a:ln>
+                      <a:noFill/>
+                    </a:ln>
+                    <a:extLst>
+                      <a:ext uri="{53640926-AAD7-44D8-BBD7-CCE9431645EC}">
+                        <a14:shadowObscured xmlns:a14="http://schemas.microsoft.com/office/drawing/2010/main"/>
+                      </a:ext>
+                    </a:extLst>
+                  </pic:spPr>
+                </pic:pic>
+              </a:graphicData>
+            </a:graphic>
+          </wp:inline>
+        </w:drawing>
       </w:r>
     </w:p>
     <w:tbl>
@@ -4224,6 +4476,16 @@
             <w:pPr>
               <w:jc w:val="center"/>
             </w:pPr>
+          </w:p>
+          <w:p>
+            <w:pPr>
+              <w:jc w:val="center"/>
+            </w:pPr>
+          </w:p>
+          <w:p>
+            <w:pPr>
+              <w:jc w:val="center"/>
+            </w:pPr>
             <w:r>
               <w:t>Escenario 3</w:t>
             </w:r>
@@ -4234,12 +4496,44 @@
             <w:tcW w:w="3544" w:type="dxa"/>
           </w:tcPr>
           <w:p/>
+          <w:p>
+            <w:r>
+              <w:t>1- Ser diagnosticado por un especialista.</w:t>
+            </w:r>
+          </w:p>
+          <w:p>
+            <w:r>
+              <w:t>2- Curarse de su dolencia.</w:t>
+            </w:r>
+          </w:p>
         </w:tc>
         <w:tc>
           <w:tcPr>
             <w:tcW w:w="3543" w:type="dxa"/>
           </w:tcPr>
-          <w:p/>
+          <w:p>
+            <w:r>
+              <w:t xml:space="preserve">1- </w:t>
+            </w:r>
+            <w:proofErr w:type="spellStart"/>
+            <w:r>
+              <w:t>Automedicarse</w:t>
+            </w:r>
+            <w:proofErr w:type="spellEnd"/>
+            <w:r>
+              <w:t xml:space="preserve"> sin ningún control.</w:t>
+            </w:r>
+          </w:p>
+          <w:p>
+            <w:r>
+              <w:t>2- Sentirse mucho peor por la automedicación.</w:t>
+            </w:r>
+          </w:p>
+          <w:p>
+            <w:r>
+              <w:t>3- Hay que esperar hasta que el doctor diagnostique al paciente.</w:t>
+            </w:r>
+          </w:p>
         </w:tc>
       </w:tr>
     </w:tbl>
@@ -4247,16 +4541,188 @@
     <w:p>
       <w:r>
         <w:tab/>
-        <w:t>El objetivo, deseo y/o necesidad del actor que participa en este escenario es:</w:t>
-      </w:r>
-    </w:p>
-    <w:p/>
+      </w:r>
+      <w:r>
+        <w:t>Los objetivos, deseos y/o necesidades de los actores participantes en este escenario son:</w:t>
+      </w:r>
+    </w:p>
+    <w:p>
+      <w:pPr>
+        <w:rPr>
+          <w:u w:val="single"/>
+        </w:rPr>
+      </w:pPr>
+      <w:r>
+        <w:tab/>
+      </w:r>
+      <w:r>
+        <w:rPr>
+          <w:u w:val="single"/>
+        </w:rPr>
+        <w:t>Paciente</w:t>
+      </w:r>
+    </w:p>
+    <w:p>
+      <w:pPr>
+        <w:pStyle w:val="Prrafodelista"/>
+        <w:numPr>
+          <w:ilvl w:val="0"/>
+          <w:numId w:val="19"/>
+        </w:numPr>
+      </w:pPr>
+      <w:r>
+        <w:t>No haberse puesto enfermo.</w:t>
+      </w:r>
+    </w:p>
+    <w:p>
+      <w:pPr>
+        <w:pStyle w:val="Prrafodelista"/>
+        <w:numPr>
+          <w:ilvl w:val="0"/>
+          <w:numId w:val="19"/>
+        </w:numPr>
+      </w:pPr>
+      <w:r>
+        <w:t>Que la medicación que ha decidido tomarse por sí mismo le hubiera ayudado.</w:t>
+      </w:r>
+    </w:p>
+    <w:p>
+      <w:pPr>
+        <w:pStyle w:val="Prrafodelista"/>
+        <w:numPr>
+          <w:ilvl w:val="0"/>
+          <w:numId w:val="19"/>
+        </w:numPr>
+      </w:pPr>
+      <w:r>
+        <w:t>Que la medicación que ha decidido tomarse por sí mismo no le hubiera agravado su dolencia.</w:t>
+      </w:r>
+    </w:p>
+    <w:p>
+      <w:pPr>
+        <w:pStyle w:val="Prrafodelista"/>
+        <w:numPr>
+          <w:ilvl w:val="0"/>
+          <w:numId w:val="19"/>
+        </w:numPr>
+      </w:pPr>
+      <w:r>
+        <w:t>Que no sea grave su dolencia.</w:t>
+      </w:r>
+    </w:p>
+    <w:p>
+      <w:pPr>
+        <w:pStyle w:val="Prrafodelista"/>
+        <w:numPr>
+          <w:ilvl w:val="0"/>
+          <w:numId w:val="19"/>
+        </w:numPr>
+      </w:pPr>
+      <w:r>
+        <w:t xml:space="preserve">Que el doctor no se enfade por haberse </w:t>
+      </w:r>
+      <w:proofErr w:type="spellStart"/>
+      <w:r>
+        <w:t>automedicado</w:t>
+      </w:r>
+      <w:proofErr w:type="spellEnd"/>
+      <w:r>
+        <w:t>.</w:t>
+      </w:r>
+    </w:p>
+    <w:p>
+      <w:pPr>
+        <w:rPr>
+          <w:u w:val="single"/>
+        </w:rPr>
+      </w:pPr>
+      <w:r>
+        <w:tab/>
+      </w:r>
+      <w:r>
+        <w:rPr>
+          <w:u w:val="single"/>
+        </w:rPr>
+        <w:t>Doctor</w:t>
+      </w:r>
+    </w:p>
+    <w:p>
+      <w:pPr>
+        <w:pStyle w:val="Prrafodelista"/>
+        <w:numPr>
+          <w:ilvl w:val="0"/>
+          <w:numId w:val="20"/>
+        </w:numPr>
+      </w:pPr>
+      <w:r>
+        <w:t>Que el paciente hubiera acudido a él desde el primer momento en que detectó la dolencia.</w:t>
+      </w:r>
+    </w:p>
+    <w:p>
+      <w:pPr>
+        <w:pStyle w:val="Prrafodelista"/>
+        <w:numPr>
+          <w:ilvl w:val="0"/>
+          <w:numId w:val="20"/>
+        </w:numPr>
+      </w:pPr>
+      <w:r>
+        <w:t xml:space="preserve">Que el paciente no se hubiera </w:t>
+      </w:r>
+      <w:proofErr w:type="spellStart"/>
+      <w:r>
+        <w:t>automedicado</w:t>
+      </w:r>
+      <w:proofErr w:type="spellEnd"/>
+      <w:r>
+        <w:t xml:space="preserve"> sin control.</w:t>
+      </w:r>
+    </w:p>
+    <w:p>
+      <w:pPr>
+        <w:pStyle w:val="Prrafodelista"/>
+        <w:numPr>
+          <w:ilvl w:val="0"/>
+          <w:numId w:val="20"/>
+        </w:numPr>
+      </w:pPr>
+      <w:r>
+        <w:t>Que no haya enfermos.</w:t>
+      </w:r>
+    </w:p>
+    <w:p>
+      <w:pPr>
+        <w:pStyle w:val="Prrafodelista"/>
+        <w:numPr>
+          <w:ilvl w:val="0"/>
+          <w:numId w:val="20"/>
+        </w:numPr>
+      </w:pPr>
+      <w:r>
+        <w:t>Poder curar al paciente completamente.</w:t>
+      </w:r>
+    </w:p>
+    <w:p>
+      <w:pPr>
+        <w:jc w:val="left"/>
+        <w:rPr>
+          <w:rFonts w:eastAsiaTheme="majorEastAsia" w:cstheme="majorBidi"/>
+          <w:sz w:val="24"/>
+          <w:szCs w:val="24"/>
+          <w:u w:val="single"/>
+        </w:rPr>
+      </w:pPr>
+      <w:r>
+        <w:br w:type="page"/>
+      </w:r>
+    </w:p>
     <w:p>
       <w:pPr>
         <w:pStyle w:val="Ttulo3"/>
       </w:pPr>
-      <w:bookmarkStart w:id="16" w:name="_Toc3577911"/>
-      <w:r>
+      <w:bookmarkStart w:id="16" w:name="_Toc3636130"/>
+      <w:r>
+        <w:lastRenderedPageBreak/>
         <w:t>3.1.3 Entrevista para posible paciente</w:t>
       </w:r>
       <w:bookmarkEnd w:id="16"/>
@@ -4593,7 +5059,7 @@
       <w:pPr>
         <w:pStyle w:val="Ttulo3"/>
       </w:pPr>
-      <w:bookmarkStart w:id="17" w:name="_Toc3577912"/>
+      <w:bookmarkStart w:id="17" w:name="_Toc3636131"/>
       <w:r>
         <w:lastRenderedPageBreak/>
         <w:t>3.1.4 Cuestionario para posible paciente</w:t>
@@ -4629,7 +5095,7 @@
                     <pic:cNvPicPr/>
                   </pic:nvPicPr>
                   <pic:blipFill>
-                    <a:blip r:embed="rId9"/>
+                    <a:blip r:embed="rId12"/>
                     <a:stretch>
                       <a:fillRect/>
                     </a:stretch>
@@ -4676,7 +5142,7 @@
                     <pic:cNvPicPr/>
                   </pic:nvPicPr>
                   <pic:blipFill>
-                    <a:blip r:embed="rId10"/>
+                    <a:blip r:embed="rId13"/>
                     <a:stretch>
                       <a:fillRect/>
                     </a:stretch>
@@ -4709,7 +5175,7 @@
       <w:r>
         <w:t xml:space="preserve">Enlace: </w:t>
       </w:r>
-      <w:hyperlink r:id="rId11" w:history="1">
+      <w:hyperlink r:id="rId14" w:history="1">
         <w:r>
           <w:rPr>
             <w:rStyle w:val="Hipervnculo"/>
@@ -4737,7 +5203,7 @@
       <w:pPr>
         <w:pStyle w:val="Ttulo3"/>
       </w:pPr>
-      <w:bookmarkStart w:id="18" w:name="_Toc3577913"/>
+      <w:bookmarkStart w:id="18" w:name="_Toc3636132"/>
       <w:r>
         <w:lastRenderedPageBreak/>
         <w:t>3.1.5 Entrevista para doctor</w:t>
@@ -5207,7 +5673,7 @@
       <w:pPr>
         <w:pStyle w:val="Ttulo3"/>
       </w:pPr>
-      <w:bookmarkStart w:id="19" w:name="_Toc3577914"/>
+      <w:bookmarkStart w:id="19" w:name="_Toc3636133"/>
       <w:r>
         <w:lastRenderedPageBreak/>
         <w:t>3.1.6 Cuestionario para doctor</w:t>
@@ -5239,7 +5705,7 @@
                     <pic:cNvPicPr/>
                   </pic:nvPicPr>
                   <pic:blipFill>
-                    <a:blip r:embed="rId12"/>
+                    <a:blip r:embed="rId15"/>
                     <a:stretch>
                       <a:fillRect/>
                     </a:stretch>
@@ -5269,27 +5735,13 @@
       <w:r>
         <w:t xml:space="preserve">Enlace: </w:t>
       </w:r>
-      <w:hyperlink r:id="rId13" w:history="1">
+      <w:hyperlink r:id="rId16" w:history="1">
         <w:r>
           <w:rPr>
             <w:rStyle w:val="Hipervnculo"/>
             <w:lang w:val="en-US"/>
           </w:rPr>
-          <w:t>https://docs.google.com/forms/d/e/1FAIpQLScEoYnm5yQHvY_PVTvTxL4E479GFwVTKAsM4M_O1DkAtLsYNg/viewform?usp</w:t>
-        </w:r>
-        <w:r>
-          <w:rPr>
-            <w:rStyle w:val="Hipervnculo"/>
-            <w:lang w:val="en-US"/>
-          </w:rPr>
-          <w:t>=</w:t>
-        </w:r>
-        <w:r>
-          <w:rPr>
-            <w:rStyle w:val="Hipervnculo"/>
-            <w:lang w:val="en-US"/>
-          </w:rPr>
-          <w:t>sf_link</w:t>
+          <w:t>https://docs.google.com/forms/d/e/1FAIpQLScEoYnm5yQHvY_PVTvTxL4E479GFwVTKAsM4M_O1DkAtLsYNg/viewform?usp=sf_link</w:t>
         </w:r>
       </w:hyperlink>
     </w:p>
@@ -5297,7 +5749,7 @@
       <w:pPr>
         <w:pStyle w:val="Ttulo3"/>
       </w:pPr>
-      <w:bookmarkStart w:id="20" w:name="_Toc3577915"/>
+      <w:bookmarkStart w:id="20" w:name="_Toc3636134"/>
       <w:r>
         <w:lastRenderedPageBreak/>
         <w:t>3.1.7 Resultados obtenidos</w:t>
@@ -5343,11 +5795,12 @@
       <w:r>
         <w:rPr>
           <w:noProof/>
+          <w:lang w:eastAsia="es-ES"/>
         </w:rPr>
         <mc:AlternateContent>
           <mc:Choice Requires="wps">
             <w:drawing>
-              <wp:anchor distT="45720" distB="45720" distL="114300" distR="114300" simplePos="0" relativeHeight="251671040" behindDoc="0" locked="0" layoutInCell="1" allowOverlap="1" wp14:anchorId="04AE0D4D" wp14:editId="2440EFC8">
+              <wp:anchor distT="45720" distB="45720" distL="114300" distR="114300" simplePos="0" relativeHeight="251660288" behindDoc="0" locked="0" layoutInCell="1" allowOverlap="1" wp14:anchorId="04AE0D4D" wp14:editId="2440EFC8">
                 <wp:simplePos x="0" y="0"/>
                 <wp:positionH relativeFrom="column">
                   <wp:posOffset>1905</wp:posOffset>
@@ -5407,7 +5860,7 @@
                                   <wp:cNvGraphicFramePr/>
                                   <a:graphic xmlns:a="http://schemas.openxmlformats.org/drawingml/2006/main">
                                     <a:graphicData uri="http://schemas.openxmlformats.org/drawingml/2006/chart">
-                                      <c:chart xmlns:c="http://schemas.openxmlformats.org/drawingml/2006/chart" xmlns:r="http://schemas.openxmlformats.org/officeDocument/2006/relationships" r:id="rId14"/>
+                                      <c:chart xmlns:c="http://schemas.openxmlformats.org/drawingml/2006/chart" xmlns:r="http://schemas.openxmlformats.org/officeDocument/2006/relationships" r:id="rId17"/>
                                     </a:graphicData>
                                   </a:graphic>
                                 </wp:inline>
@@ -5431,7 +5884,7 @@
                                   <wp:cNvGraphicFramePr/>
                                   <a:graphic xmlns:a="http://schemas.openxmlformats.org/drawingml/2006/main">
                                     <a:graphicData uri="http://schemas.openxmlformats.org/drawingml/2006/chart">
-                                      <c:chart xmlns:c="http://schemas.openxmlformats.org/drawingml/2006/chart" xmlns:r="http://schemas.openxmlformats.org/officeDocument/2006/relationships" r:id="rId15"/>
+                                      <c:chart xmlns:c="http://schemas.openxmlformats.org/drawingml/2006/chart" xmlns:r="http://schemas.openxmlformats.org/officeDocument/2006/relationships" r:id="rId18"/>
                                     </a:graphicData>
                                   </a:graphic>
                                 </wp:inline>
@@ -5455,7 +5908,7 @@
                                   <wp:cNvGraphicFramePr/>
                                   <a:graphic xmlns:a="http://schemas.openxmlformats.org/drawingml/2006/main">
                                     <a:graphicData uri="http://schemas.openxmlformats.org/drawingml/2006/chart">
-                                      <c:chart xmlns:c="http://schemas.openxmlformats.org/drawingml/2006/chart" xmlns:r="http://schemas.openxmlformats.org/officeDocument/2006/relationships" r:id="rId16"/>
+                                      <c:chart xmlns:c="http://schemas.openxmlformats.org/drawingml/2006/chart" xmlns:r="http://schemas.openxmlformats.org/officeDocument/2006/relationships" r:id="rId19"/>
                                     </a:graphicData>
                                   </a:graphic>
                                 </wp:inline>
@@ -5481,7 +5934,7 @@
           </mc:Choice>
           <mc:Fallback>
             <w:pict>
-              <v:shape w14:anchorId="04AE0D4D" id="Cuadro de texto 2" o:spid="_x0000_s1027" type="#_x0000_t202" style="position:absolute;left:0;text-align:left;margin-left:.15pt;margin-top:25.9pt;width:423.6pt;height:401.4pt;z-index:251671040;visibility:visible;mso-wrap-style:square;mso-width-percent:0;mso-height-percent:0;mso-wrap-distance-left:9pt;mso-wrap-distance-top:3.6pt;mso-wrap-distance-right:9pt;mso-wrap-distance-bottom:3.6pt;mso-position-horizontal:absolute;mso-position-horizontal-relative:text;mso-position-vertical:absolute;mso-position-vertical-relative:text;mso-width-percent:0;mso-height-percent:0;mso-width-relative:margin;mso-height-relative:margin;v-text-anchor:top" o:gfxdata="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">
+              <v:shape w14:anchorId="04AE0D4D" id="Cuadro de texto 2" o:spid="_x0000_s1027" type="#_x0000_t202" style="position:absolute;left:0;text-align:left;margin-left:.15pt;margin-top:25.9pt;width:423.6pt;height:401.4pt;z-index:251660288;visibility:visible;mso-wrap-style:square;mso-width-percent:0;mso-height-percent:0;mso-wrap-distance-left:9pt;mso-wrap-distance-top:3.6pt;mso-wrap-distance-right:9pt;mso-wrap-distance-bottom:3.6pt;mso-position-horizontal:absolute;mso-position-horizontal-relative:text;mso-position-vertical:absolute;mso-position-vertical-relative:text;mso-width-percent:0;mso-height-percent:0;mso-width-relative:margin;mso-height-relative:margin;v-text-anchor:top" o:gfxdata="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">
                 <v:textbox>
                   <w:txbxContent>
                     <w:p>
@@ -5501,7 +5954,7 @@
                             <wp:cNvGraphicFramePr/>
                             <a:graphic xmlns:a="http://schemas.openxmlformats.org/drawingml/2006/main">
                               <a:graphicData uri="http://schemas.openxmlformats.org/drawingml/2006/chart">
-                                <c:chart xmlns:c="http://schemas.openxmlformats.org/drawingml/2006/chart" xmlns:r="http://schemas.openxmlformats.org/officeDocument/2006/relationships" r:id="rId14"/>
+                                <c:chart xmlns:c="http://schemas.openxmlformats.org/drawingml/2006/chart" xmlns:r="http://schemas.openxmlformats.org/officeDocument/2006/relationships" r:id="rId17"/>
                               </a:graphicData>
                             </a:graphic>
                           </wp:inline>
@@ -5525,7 +5978,7 @@
                             <wp:cNvGraphicFramePr/>
                             <a:graphic xmlns:a="http://schemas.openxmlformats.org/drawingml/2006/main">
                               <a:graphicData uri="http://schemas.openxmlformats.org/drawingml/2006/chart">
-                                <c:chart xmlns:c="http://schemas.openxmlformats.org/drawingml/2006/chart" xmlns:r="http://schemas.openxmlformats.org/officeDocument/2006/relationships" r:id="rId15"/>
+                                <c:chart xmlns:c="http://schemas.openxmlformats.org/drawingml/2006/chart" xmlns:r="http://schemas.openxmlformats.org/officeDocument/2006/relationships" r:id="rId18"/>
                               </a:graphicData>
                             </a:graphic>
                           </wp:inline>
@@ -5549,7 +6002,7 @@
                             <wp:cNvGraphicFramePr/>
                             <a:graphic xmlns:a="http://schemas.openxmlformats.org/drawingml/2006/main">
                               <a:graphicData uri="http://schemas.openxmlformats.org/drawingml/2006/chart">
-                                <c:chart xmlns:c="http://schemas.openxmlformats.org/drawingml/2006/chart" xmlns:r="http://schemas.openxmlformats.org/officeDocument/2006/relationships" r:id="rId16"/>
+                                <c:chart xmlns:c="http://schemas.openxmlformats.org/drawingml/2006/chart" xmlns:r="http://schemas.openxmlformats.org/officeDocument/2006/relationships" r:id="rId19"/>
                               </a:graphicData>
                             </a:graphic>
                           </wp:inline>
@@ -5584,12 +6037,13 @@
       <w:r>
         <w:rPr>
           <w:noProof/>
+          <w:lang w:eastAsia="es-ES"/>
         </w:rPr>
         <w:lastRenderedPageBreak/>
         <mc:AlternateContent>
           <mc:Choice Requires="wps">
             <w:drawing>
-              <wp:anchor distT="45720" distB="45720" distL="114300" distR="114300" simplePos="0" relativeHeight="251675136" behindDoc="0" locked="0" layoutInCell="1" allowOverlap="1" wp14:anchorId="6A3B96F5" wp14:editId="0B1B23E7">
+              <wp:anchor distT="45720" distB="45720" distL="114300" distR="114300" simplePos="0" relativeHeight="251663360" behindDoc="0" locked="0" layoutInCell="1" allowOverlap="1" wp14:anchorId="6A3B96F5" wp14:editId="0B1B23E7">
                 <wp:simplePos x="0" y="0"/>
                 <wp:positionH relativeFrom="column">
                   <wp:posOffset>1905</wp:posOffset>
@@ -5646,7 +6100,7 @@
                                   <wp:cNvGraphicFramePr/>
                                   <a:graphic xmlns:a="http://schemas.openxmlformats.org/drawingml/2006/main">
                                     <a:graphicData uri="http://schemas.openxmlformats.org/drawingml/2006/chart">
-                                      <c:chart xmlns:c="http://schemas.openxmlformats.org/drawingml/2006/chart" xmlns:r="http://schemas.openxmlformats.org/officeDocument/2006/relationships" r:id="rId17"/>
+                                      <c:chart xmlns:c="http://schemas.openxmlformats.org/drawingml/2006/chart" xmlns:r="http://schemas.openxmlformats.org/officeDocument/2006/relationships" r:id="rId20"/>
                                     </a:graphicData>
                                   </a:graphic>
                                 </wp:inline>
@@ -5665,7 +6119,7 @@
                                   <wp:cNvGraphicFramePr/>
                                   <a:graphic xmlns:a="http://schemas.openxmlformats.org/drawingml/2006/main">
                                     <a:graphicData uri="http://schemas.openxmlformats.org/drawingml/2006/chart">
-                                      <c:chart xmlns:c="http://schemas.openxmlformats.org/drawingml/2006/chart" xmlns:r="http://schemas.openxmlformats.org/officeDocument/2006/relationships" r:id="rId18"/>
+                                      <c:chart xmlns:c="http://schemas.openxmlformats.org/drawingml/2006/chart" xmlns:r="http://schemas.openxmlformats.org/officeDocument/2006/relationships" r:id="rId21"/>
                                     </a:graphicData>
                                   </a:graphic>
                                 </wp:inline>
@@ -5684,7 +6138,7 @@
                                   <wp:cNvGraphicFramePr/>
                                   <a:graphic xmlns:a="http://schemas.openxmlformats.org/drawingml/2006/main">
                                     <a:graphicData uri="http://schemas.openxmlformats.org/drawingml/2006/chart">
-                                      <c:chart xmlns:c="http://schemas.openxmlformats.org/drawingml/2006/chart" xmlns:r="http://schemas.openxmlformats.org/officeDocument/2006/relationships" r:id="rId19"/>
+                                      <c:chart xmlns:c="http://schemas.openxmlformats.org/drawingml/2006/chart" xmlns:r="http://schemas.openxmlformats.org/officeDocument/2006/relationships" r:id="rId22"/>
                                     </a:graphicData>
                                   </a:graphic>
                                 </wp:inline>
@@ -5711,7 +6165,7 @@
           </mc:Choice>
           <mc:Fallback>
             <w:pict>
-              <v:shape w14:anchorId="6A3B96F5" id="_x0000_s1028" type="#_x0000_t202" style="position:absolute;left:0;text-align:left;margin-left:.15pt;margin-top:.55pt;width:423.6pt;height:401.4pt;z-index:251675136;visibility:visible;mso-wrap-style:square;mso-width-percent:0;mso-height-percent:0;mso-wrap-distance-left:9pt;mso-wrap-distance-top:3.6pt;mso-wrap-distance-right:9pt;mso-wrap-distance-bottom:3.6pt;mso-position-horizontal:absolute;mso-position-horizontal-relative:text;mso-position-vertical:absolute;mso-position-vertical-relative:text;mso-width-percent:0;mso-height-percent:0;mso-width-relative:margin;mso-height-relative:margin;v-text-anchor:top" o:gfxdata="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">
+              <v:shape w14:anchorId="6A3B96F5" id="_x0000_s1028" type="#_x0000_t202" style="position:absolute;left:0;text-align:left;margin-left:.15pt;margin-top:.55pt;width:423.6pt;height:401.4pt;z-index:251663360;visibility:visible;mso-wrap-style:square;mso-width-percent:0;mso-height-percent:0;mso-wrap-distance-left:9pt;mso-wrap-distance-top:3.6pt;mso-wrap-distance-right:9pt;mso-wrap-distance-bottom:3.6pt;mso-position-horizontal:absolute;mso-position-horizontal-relative:text;mso-position-vertical:absolute;mso-position-vertical-relative:text;mso-width-percent:0;mso-height-percent:0;mso-width-relative:margin;mso-height-relative:margin;v-text-anchor:top" o:gfxdata="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">
                 <v:textbox>
                   <w:txbxContent>
                     <w:p>
@@ -5728,7 +6182,7 @@
                             <wp:cNvGraphicFramePr/>
                             <a:graphic xmlns:a="http://schemas.openxmlformats.org/drawingml/2006/main">
                               <a:graphicData uri="http://schemas.openxmlformats.org/drawingml/2006/chart">
-                                <c:chart xmlns:c="http://schemas.openxmlformats.org/drawingml/2006/chart" xmlns:r="http://schemas.openxmlformats.org/officeDocument/2006/relationships" r:id="rId17"/>
+                                <c:chart xmlns:c="http://schemas.openxmlformats.org/drawingml/2006/chart" xmlns:r="http://schemas.openxmlformats.org/officeDocument/2006/relationships" r:id="rId20"/>
                               </a:graphicData>
                             </a:graphic>
                           </wp:inline>
@@ -5747,7 +6201,7 @@
                             <wp:cNvGraphicFramePr/>
                             <a:graphic xmlns:a="http://schemas.openxmlformats.org/drawingml/2006/main">
                               <a:graphicData uri="http://schemas.openxmlformats.org/drawingml/2006/chart">
-                                <c:chart xmlns:c="http://schemas.openxmlformats.org/drawingml/2006/chart" xmlns:r="http://schemas.openxmlformats.org/officeDocument/2006/relationships" r:id="rId18"/>
+                                <c:chart xmlns:c="http://schemas.openxmlformats.org/drawingml/2006/chart" xmlns:r="http://schemas.openxmlformats.org/officeDocument/2006/relationships" r:id="rId21"/>
                               </a:graphicData>
                             </a:graphic>
                           </wp:inline>
@@ -5766,7 +6220,7 @@
                             <wp:cNvGraphicFramePr/>
                             <a:graphic xmlns:a="http://schemas.openxmlformats.org/drawingml/2006/main">
                               <a:graphicData uri="http://schemas.openxmlformats.org/drawingml/2006/chart">
-                                <c:chart xmlns:c="http://schemas.openxmlformats.org/drawingml/2006/chart" xmlns:r="http://schemas.openxmlformats.org/officeDocument/2006/relationships" r:id="rId19"/>
+                                <c:chart xmlns:c="http://schemas.openxmlformats.org/drawingml/2006/chart" xmlns:r="http://schemas.openxmlformats.org/officeDocument/2006/relationships" r:id="rId22"/>
                               </a:graphicData>
                             </a:graphic>
                           </wp:inline>
@@ -5858,64 +6312,29 @@
     </w:p>
     <w:p>
       <w:pPr>
-        <w:jc w:val="left"/>
-      </w:pPr>
-    </w:p>
-    <w:p>
-      <w:pPr>
-        <w:jc w:val="left"/>
         <w:rPr>
           <w:lang w:val="en-US"/>
         </w:rPr>
       </w:pPr>
-    </w:p>
-    <w:p>
-      <w:pPr>
-        <w:rPr>
-          <w:lang w:val="en-US"/>
-        </w:rPr>
-      </w:pPr>
-      <w:r>
-        <w:lastRenderedPageBreak/>
-        <w:tab/>
-      </w:r>
-      <w:r>
-        <w:rPr>
-          <w:u w:val="single"/>
-        </w:rPr>
-        <w:t>Cuest</w:t>
-      </w:r>
-      <w:r>
-        <w:rPr>
-          <w:u w:val="single"/>
-        </w:rPr>
-        <w:t>ionario para doctores</w:t>
-      </w:r>
       <w:r>
         <w:rPr>
           <w:noProof/>
-          <w:lang w:val="en-US"/>
+          <w:lang w:eastAsia="es-ES"/>
         </w:rPr>
-        <w:t xml:space="preserve"> </w:t>
-      </w:r>
-      <w:r>
-        <w:rPr>
-          <w:noProof/>
-          <w:lang w:val="en-US"/>
-        </w:rPr>
+        <w:lastRenderedPageBreak/>
         <mc:AlternateContent>
           <mc:Choice Requires="wps">
             <w:drawing>
-              <wp:anchor distT="45720" distB="45720" distL="114300" distR="114300" simplePos="0" relativeHeight="251662848" behindDoc="0" locked="0" layoutInCell="1" allowOverlap="1" wp14:anchorId="2B3D01CD" wp14:editId="5E7AE7BE">
+              <wp:anchor distT="45720" distB="45720" distL="114300" distR="114300" simplePos="0" relativeHeight="251657216" behindDoc="0" locked="0" layoutInCell="1" allowOverlap="1" wp14:anchorId="2EB3E5DA" wp14:editId="4685A207">
                 <wp:simplePos x="0" y="0"/>
                 <wp:positionH relativeFrom="column">
                   <wp:posOffset>1905</wp:posOffset>
                 </wp:positionH>
                 <wp:positionV relativeFrom="paragraph">
-                  <wp:posOffset>502285</wp:posOffset>
+                  <wp:posOffset>-635</wp:posOffset>
                 </wp:positionV>
-                <wp:extent cx="5379720" cy="6004560"/>
-                <wp:effectExtent l="0" t="0" r="11430" b="15240"/>
+                <wp:extent cx="5379720" cy="8610600"/>
+                <wp:effectExtent l="0" t="0" r="11430" b="19050"/>
                 <wp:wrapSquare wrapText="bothSides"/>
                 <wp:docPr id="217" name="Cuadro de texto 2"/>
                 <wp:cNvGraphicFramePr>
@@ -5930,7 +6349,7 @@
                       <wps:spPr bwMode="auto">
                         <a:xfrm>
                           <a:off x="0" y="0"/>
-                          <a:ext cx="5379720" cy="6004560"/>
+                          <a:ext cx="5379720" cy="8610600"/>
                         </a:xfrm>
                         <a:prstGeom prst="rect">
                           <a:avLst/>
@@ -5959,14 +6378,14 @@
                                 <w:lang w:eastAsia="es-ES"/>
                               </w:rPr>
                               <w:drawing>
-                                <wp:inline distT="0" distB="0" distL="0" distR="0" wp14:anchorId="4D6497CA" wp14:editId="271FEFF5">
-                                  <wp:extent cx="4396740" cy="1379220"/>
-                                  <wp:effectExtent l="0" t="0" r="3810" b="0"/>
+                                <wp:inline distT="0" distB="0" distL="0" distR="0" wp14:anchorId="7F963B0C" wp14:editId="4164447A">
+                                  <wp:extent cx="4396740" cy="1310640"/>
+                                  <wp:effectExtent l="0" t="0" r="3810" b="3810"/>
                                   <wp:docPr id="6" name="Gráfico 6"/>
                                   <wp:cNvGraphicFramePr/>
                                   <a:graphic xmlns:a="http://schemas.openxmlformats.org/drawingml/2006/main">
                                     <a:graphicData uri="http://schemas.openxmlformats.org/drawingml/2006/chart">
-                                      <c:chart xmlns:c="http://schemas.openxmlformats.org/drawingml/2006/chart" xmlns:r="http://schemas.openxmlformats.org/officeDocument/2006/relationships" r:id="rId20"/>
+                                      <c:chart xmlns:c="http://schemas.openxmlformats.org/drawingml/2006/chart" xmlns:r="http://schemas.openxmlformats.org/officeDocument/2006/relationships" r:id="rId23"/>
                                     </a:graphicData>
                                   </a:graphic>
                                 </wp:inline>
@@ -5978,14 +6397,14 @@
                                 <w:lang w:eastAsia="es-ES"/>
                               </w:rPr>
                               <w:drawing>
-                                <wp:inline distT="0" distB="0" distL="0" distR="0" wp14:anchorId="0F45601A" wp14:editId="73846D9B">
-                                  <wp:extent cx="4953000" cy="1386840"/>
-                                  <wp:effectExtent l="0" t="0" r="0" b="3810"/>
+                                <wp:inline distT="0" distB="0" distL="0" distR="0" wp14:anchorId="3EA3E5BF" wp14:editId="30B199AB">
+                                  <wp:extent cx="4953000" cy="1333500"/>
+                                  <wp:effectExtent l="0" t="0" r="0" b="0"/>
                                   <wp:docPr id="7" name="Gráfico 7"/>
                                   <wp:cNvGraphicFramePr/>
                                   <a:graphic xmlns:a="http://schemas.openxmlformats.org/drawingml/2006/main">
                                     <a:graphicData uri="http://schemas.openxmlformats.org/drawingml/2006/chart">
-                                      <c:chart xmlns:c="http://schemas.openxmlformats.org/drawingml/2006/chart" xmlns:r="http://schemas.openxmlformats.org/officeDocument/2006/relationships" r:id="rId21"/>
+                                      <c:chart xmlns:c="http://schemas.openxmlformats.org/drawingml/2006/chart" xmlns:r="http://schemas.openxmlformats.org/officeDocument/2006/relationships" r:id="rId24"/>
                                     </a:graphicData>
                                   </a:graphic>
                                 </wp:inline>
@@ -5997,14 +6416,14 @@
                                 <w:lang w:eastAsia="es-ES"/>
                               </w:rPr>
                               <w:drawing>
-                                <wp:inline distT="0" distB="0" distL="0" distR="0" wp14:anchorId="3A6DBAEF" wp14:editId="1EA944C2">
-                                  <wp:extent cx="4777740" cy="1493520"/>
+                                <wp:inline distT="0" distB="0" distL="0" distR="0" wp14:anchorId="28610153" wp14:editId="2C7C9C94">
+                                  <wp:extent cx="4777740" cy="1356360"/>
                                   <wp:effectExtent l="0" t="0" r="3810" b="0"/>
                                   <wp:docPr id="8" name="Gráfico 8"/>
                                   <wp:cNvGraphicFramePr/>
                                   <a:graphic xmlns:a="http://schemas.openxmlformats.org/drawingml/2006/main">
                                     <a:graphicData uri="http://schemas.openxmlformats.org/drawingml/2006/chart">
-                                      <c:chart xmlns:c="http://schemas.openxmlformats.org/drawingml/2006/chart" xmlns:r="http://schemas.openxmlformats.org/officeDocument/2006/relationships" r:id="rId22"/>
+                                      <c:chart xmlns:c="http://schemas.openxmlformats.org/drawingml/2006/chart" xmlns:r="http://schemas.openxmlformats.org/officeDocument/2006/relationships" r:id="rId25"/>
                                     </a:graphicData>
                                   </a:graphic>
                                 </wp:inline>
@@ -6016,14 +6435,14 @@
                                 <w:lang w:eastAsia="es-ES"/>
                               </w:rPr>
                               <w:drawing>
-                                <wp:inline distT="0" distB="0" distL="0" distR="0" wp14:anchorId="5EBF8976" wp14:editId="75095C8A">
-                                  <wp:extent cx="5265420" cy="1638300"/>
+                                <wp:inline distT="0" distB="0" distL="0" distR="0" wp14:anchorId="438FA1EC" wp14:editId="7843B180">
+                                  <wp:extent cx="5265420" cy="1531620"/>
                                   <wp:effectExtent l="0" t="0" r="0" b="0"/>
                                   <wp:docPr id="9" name="Gráfico 9"/>
                                   <wp:cNvGraphicFramePr/>
                                   <a:graphic xmlns:a="http://schemas.openxmlformats.org/drawingml/2006/main">
                                     <a:graphicData uri="http://schemas.openxmlformats.org/drawingml/2006/chart">
-                                      <c:chart xmlns:c="http://schemas.openxmlformats.org/drawingml/2006/chart" xmlns:r="http://schemas.openxmlformats.org/officeDocument/2006/relationships" r:id="rId23"/>
+                                      <c:chart xmlns:c="http://schemas.openxmlformats.org/drawingml/2006/chart" xmlns:r="http://schemas.openxmlformats.org/officeDocument/2006/relationships" r:id="rId26"/>
                                     </a:graphicData>
                                   </a:graphic>
                                 </wp:inline>
@@ -6050,7 +6469,7 @@
           </mc:Choice>
           <mc:Fallback>
             <w:pict>
-              <v:shape w14:anchorId="2B3D01CD" id="_x0000_s1029" type="#_x0000_t202" style="position:absolute;left:0;text-align:left;margin-left:.15pt;margin-top:39.55pt;width:423.6pt;height:472.8pt;z-index:251662848;visibility:visible;mso-wrap-style:square;mso-width-percent:0;mso-height-percent:0;mso-wrap-distance-left:9pt;mso-wrap-distance-top:3.6pt;mso-wrap-distance-right:9pt;mso-wrap-distance-bottom:3.6pt;mso-position-horizontal:absolute;mso-position-horizontal-relative:text;mso-position-vertical:absolute;mso-position-vertical-relative:text;mso-width-percent:0;mso-height-percent:0;mso-width-relative:margin;mso-height-relative:margin;v-text-anchor:top" o:gfxdata="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">
+              <v:shape w14:anchorId="2EB3E5DA" id="_x0000_s1029" type="#_x0000_t202" style="position:absolute;left:0;text-align:left;margin-left:.15pt;margin-top:-.05pt;width:423.6pt;height:678pt;z-index:251657216;visibility:visible;mso-wrap-style:square;mso-width-percent:0;mso-height-percent:0;mso-wrap-distance-left:9pt;mso-wrap-distance-top:3.6pt;mso-wrap-distance-right:9pt;mso-wrap-distance-bottom:3.6pt;mso-position-horizontal:absolute;mso-position-horizontal-relative:text;mso-position-vertical:absolute;mso-position-vertical-relative:text;mso-width-percent:0;mso-height-percent:0;mso-width-relative:margin;mso-height-relative:margin;v-text-anchor:top" o:gfxdata="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">
                 <v:textbox>
                   <w:txbxContent>
                     <w:p>
@@ -6063,14 +6482,14 @@
                           <w:lang w:eastAsia="es-ES"/>
                         </w:rPr>
                         <w:drawing>
-                          <wp:inline distT="0" distB="0" distL="0" distR="0" wp14:anchorId="4D6497CA" wp14:editId="271FEFF5">
-                            <wp:extent cx="4396740" cy="1379220"/>
-                            <wp:effectExtent l="0" t="0" r="3810" b="0"/>
+                          <wp:inline distT="0" distB="0" distL="0" distR="0" wp14:anchorId="7F963B0C" wp14:editId="4164447A">
+                            <wp:extent cx="4396740" cy="1310640"/>
+                            <wp:effectExtent l="0" t="0" r="3810" b="3810"/>
                             <wp:docPr id="6" name="Gráfico 6"/>
                             <wp:cNvGraphicFramePr/>
                             <a:graphic xmlns:a="http://schemas.openxmlformats.org/drawingml/2006/main">
                               <a:graphicData uri="http://schemas.openxmlformats.org/drawingml/2006/chart">
-                                <c:chart xmlns:c="http://schemas.openxmlformats.org/drawingml/2006/chart" xmlns:r="http://schemas.openxmlformats.org/officeDocument/2006/relationships" r:id="rId20"/>
+                                <c:chart xmlns:c="http://schemas.openxmlformats.org/drawingml/2006/chart" xmlns:r="http://schemas.openxmlformats.org/officeDocument/2006/relationships" r:id="rId23"/>
                               </a:graphicData>
                             </a:graphic>
                           </wp:inline>
@@ -6082,14 +6501,14 @@
                           <w:lang w:eastAsia="es-ES"/>
                         </w:rPr>
                         <w:drawing>
-                          <wp:inline distT="0" distB="0" distL="0" distR="0" wp14:anchorId="0F45601A" wp14:editId="73846D9B">
-                            <wp:extent cx="4953000" cy="1386840"/>
-                            <wp:effectExtent l="0" t="0" r="0" b="3810"/>
+                          <wp:inline distT="0" distB="0" distL="0" distR="0" wp14:anchorId="3EA3E5BF" wp14:editId="30B199AB">
+                            <wp:extent cx="4953000" cy="1333500"/>
+                            <wp:effectExtent l="0" t="0" r="0" b="0"/>
                             <wp:docPr id="7" name="Gráfico 7"/>
                             <wp:cNvGraphicFramePr/>
                             <a:graphic xmlns:a="http://schemas.openxmlformats.org/drawingml/2006/main">
                               <a:graphicData uri="http://schemas.openxmlformats.org/drawingml/2006/chart">
-                                <c:chart xmlns:c="http://schemas.openxmlformats.org/drawingml/2006/chart" xmlns:r="http://schemas.openxmlformats.org/officeDocument/2006/relationships" r:id="rId21"/>
+                                <c:chart xmlns:c="http://schemas.openxmlformats.org/drawingml/2006/chart" xmlns:r="http://schemas.openxmlformats.org/officeDocument/2006/relationships" r:id="rId24"/>
                               </a:graphicData>
                             </a:graphic>
                           </wp:inline>
@@ -6101,14 +6520,14 @@
                           <w:lang w:eastAsia="es-ES"/>
                         </w:rPr>
                         <w:drawing>
-                          <wp:inline distT="0" distB="0" distL="0" distR="0" wp14:anchorId="3A6DBAEF" wp14:editId="1EA944C2">
-                            <wp:extent cx="4777740" cy="1493520"/>
+                          <wp:inline distT="0" distB="0" distL="0" distR="0" wp14:anchorId="28610153" wp14:editId="2C7C9C94">
+                            <wp:extent cx="4777740" cy="1356360"/>
                             <wp:effectExtent l="0" t="0" r="3810" b="0"/>
                             <wp:docPr id="8" name="Gráfico 8"/>
                             <wp:cNvGraphicFramePr/>
                             <a:graphic xmlns:a="http://schemas.openxmlformats.org/drawingml/2006/main">
                               <a:graphicData uri="http://schemas.openxmlformats.org/drawingml/2006/chart">
-                                <c:chart xmlns:c="http://schemas.openxmlformats.org/drawingml/2006/chart" xmlns:r="http://schemas.openxmlformats.org/officeDocument/2006/relationships" r:id="rId22"/>
+                                <c:chart xmlns:c="http://schemas.openxmlformats.org/drawingml/2006/chart" xmlns:r="http://schemas.openxmlformats.org/officeDocument/2006/relationships" r:id="rId25"/>
                               </a:graphicData>
                             </a:graphic>
                           </wp:inline>
@@ -6120,14 +6539,14 @@
                           <w:lang w:eastAsia="es-ES"/>
                         </w:rPr>
                         <w:drawing>
-                          <wp:inline distT="0" distB="0" distL="0" distR="0" wp14:anchorId="5EBF8976" wp14:editId="75095C8A">
-                            <wp:extent cx="5265420" cy="1638300"/>
+                          <wp:inline distT="0" distB="0" distL="0" distR="0" wp14:anchorId="438FA1EC" wp14:editId="7843B180">
+                            <wp:extent cx="5265420" cy="1531620"/>
                             <wp:effectExtent l="0" t="0" r="0" b="0"/>
                             <wp:docPr id="9" name="Gráfico 9"/>
                             <wp:cNvGraphicFramePr/>
                             <a:graphic xmlns:a="http://schemas.openxmlformats.org/drawingml/2006/main">
                               <a:graphicData uri="http://schemas.openxmlformats.org/drawingml/2006/chart">
-                                <c:chart xmlns:c="http://schemas.openxmlformats.org/drawingml/2006/chart" xmlns:r="http://schemas.openxmlformats.org/officeDocument/2006/relationships" r:id="rId23"/>
+                                <c:chart xmlns:c="http://schemas.openxmlformats.org/drawingml/2006/chart" xmlns:r="http://schemas.openxmlformats.org/officeDocument/2006/relationships" r:id="rId26"/>
                               </a:graphicData>
                             </a:graphic>
                           </wp:inline>
@@ -6146,72 +6565,45 @@
     </w:p>
     <w:p>
       <w:pPr>
-        <w:rPr>
-          <w:lang w:val="en-US"/>
-        </w:rPr>
-      </w:pPr>
-    </w:p>
-    <w:p>
-      <w:pPr>
-        <w:rPr>
-          <w:lang w:val="en-US"/>
-        </w:rPr>
-      </w:pPr>
-    </w:p>
-    <w:p>
-      <w:pPr>
-        <w:rPr>
-          <w:lang w:val="en-US"/>
-        </w:rPr>
-      </w:pPr>
-    </w:p>
-    <w:p>
-      <w:pPr>
-        <w:rPr>
-          <w:lang w:val="en-US"/>
-        </w:rPr>
-      </w:pPr>
-    </w:p>
-    <w:p>
-      <w:pPr>
-        <w:rPr>
-          <w:lang w:val="en-US"/>
-        </w:rPr>
-      </w:pPr>
-    </w:p>
-    <w:p>
-      <w:pPr>
-        <w:rPr>
-          <w:lang w:val="en-US"/>
-        </w:rPr>
-      </w:pPr>
-    </w:p>
-    <w:p>
-      <w:pPr>
-        <w:jc w:val="left"/>
-        <w:rPr>
-          <w:lang w:val="en-US"/>
-        </w:rPr>
-      </w:pPr>
-      <w:r>
-        <w:rPr>
-          <w:lang w:val="en-US"/>
-        </w:rPr>
-        <w:br w:type="page"/>
-      </w:r>
-    </w:p>
-    <w:p>
-      <w:pPr>
         <w:pStyle w:val="Ttulo3"/>
       </w:pPr>
-      <w:bookmarkStart w:id="21" w:name="_Toc3577916"/>
+      <w:bookmarkStart w:id="21" w:name="_Toc3636135"/>
       <w:r>
         <w:lastRenderedPageBreak/>
         <w:t>3.1.8 Escenario para prototipo</w:t>
       </w:r>
       <w:bookmarkEnd w:id="21"/>
     </w:p>
-    <w:p/>
+    <w:p>
+      <w:r>
+        <w:tab/>
+        <w:t xml:space="preserve">El escenario principal que se ha elegido para el desarrollo del prototipo de la aplicación </w:t>
+      </w:r>
+      <w:proofErr w:type="spellStart"/>
+      <w:r>
+        <w:t>MedicalAssistant</w:t>
+      </w:r>
+      <w:proofErr w:type="spellEnd"/>
+      <w:r>
+        <w:t xml:space="preserve"> es el primer escenario de los propuestos anteriormente, en el que un paciente tiene una dolencia y va a acudir al médico.</w:t>
+      </w:r>
+    </w:p>
+    <w:p>
+      <w:r>
+        <w:t xml:space="preserve">Nuestra aplicación, le permitirá al paciente pedir una primera opinión por </w:t>
+      </w:r>
+      <w:proofErr w:type="spellStart"/>
+      <w:r>
+        <w:t>MedicalAssistant</w:t>
+      </w:r>
+      <w:proofErr w:type="spellEnd"/>
+      <w:r>
+        <w:t xml:space="preserve"> y así poder tratar su dolencia desde casa sin necesidad de acudir a un centro de salud u hospital siendo aconsejado siempre por un profesional</w:t>
+      </w:r>
+      <w:r>
+        <w:t>.</w:t>
+      </w:r>
+    </w:p>
     <w:p>
       <w:pPr>
         <w:pStyle w:val="Ttulo2"/>
@@ -6221,7 +6613,7 @@
       <w:pPr>
         <w:pStyle w:val="Ttulo2"/>
       </w:pPr>
-      <w:bookmarkStart w:id="22" w:name="_Toc3577917"/>
+      <w:bookmarkStart w:id="22" w:name="_Toc3636136"/>
       <w:r>
         <w:t xml:space="preserve">3.2 Elenco formal de los principales </w:t>
       </w:r>
@@ -6246,7 +6638,7 @@
       <w:pPr>
         <w:pStyle w:val="Ttulo3"/>
       </w:pPr>
-      <w:bookmarkStart w:id="23" w:name="_Toc3577918"/>
+      <w:bookmarkStart w:id="23" w:name="_Toc3636137"/>
       <w:r>
         <w:t>3.2.1 Requisitos funcionales</w:t>
       </w:r>
@@ -6401,7 +6793,7 @@
       <w:pPr>
         <w:pStyle w:val="Ttulo3"/>
       </w:pPr>
-      <w:bookmarkStart w:id="24" w:name="_Toc3577919"/>
+      <w:bookmarkStart w:id="24" w:name="_Toc3636138"/>
       <w:r>
         <w:t>3.</w:t>
       </w:r>
@@ -6559,7 +6951,7 @@
       <w:pPr>
         <w:pStyle w:val="Ttulo3"/>
       </w:pPr>
-      <w:bookmarkStart w:id="25" w:name="_Toc3577920"/>
+      <w:bookmarkStart w:id="25" w:name="_Toc3636139"/>
       <w:r>
         <w:t>3.2.3 Requisitos de entorno</w:t>
       </w:r>
@@ -6714,7 +7106,7 @@
       <w:pPr>
         <w:pStyle w:val="Ttulo3"/>
       </w:pPr>
-      <w:bookmarkStart w:id="26" w:name="_Toc3577921"/>
+      <w:bookmarkStart w:id="26" w:name="_Toc3636140"/>
       <w:r>
         <w:t>3.2.4 Requisitos de usuario</w:t>
       </w:r>
@@ -6869,7 +7261,7 @@
       <w:pPr>
         <w:pStyle w:val="Ttulo3"/>
       </w:pPr>
-      <w:bookmarkStart w:id="27" w:name="_Toc3577922"/>
+      <w:bookmarkStart w:id="27" w:name="_Toc3636141"/>
       <w:r>
         <w:t>3.2.5 Requisitos de usabilidad</w:t>
       </w:r>
@@ -6903,6 +7295,7 @@
               <w:rPr>
                 <w:b/>
               </w:rPr>
+              <w:lastRenderedPageBreak/>
               <w:t>ID</w:t>
             </w:r>
           </w:p>
@@ -7024,9 +7417,8 @@
       <w:pPr>
         <w:pStyle w:val="Ttulo1"/>
       </w:pPr>
-      <w:bookmarkStart w:id="28" w:name="_Toc3577923"/>
-      <w:r>
-        <w:lastRenderedPageBreak/>
+      <w:bookmarkStart w:id="28" w:name="_Toc3636142"/>
+      <w:r>
         <w:t>Fase 4A: Solución propuesta</w:t>
       </w:r>
       <w:bookmarkEnd w:id="28"/>
@@ -7040,7 +7432,7 @@
       <w:pPr>
         <w:pStyle w:val="Ttulo2"/>
       </w:pPr>
-      <w:bookmarkStart w:id="29" w:name="_Toc3577924"/>
+      <w:bookmarkStart w:id="29" w:name="_Toc3636143"/>
       <w:r>
         <w:t>4A.1 Solución</w:t>
       </w:r>
@@ -7048,8 +7440,8 @@
     </w:p>
     <w:p/>
     <w:sectPr>
-      <w:headerReference w:type="default" r:id="rId24"/>
-      <w:footerReference w:type="default" r:id="rId25"/>
+      <w:headerReference w:type="default" r:id="rId27"/>
+      <w:footerReference w:type="default" r:id="rId28"/>
       <w:pgSz w:w="11906" w:h="16838"/>
       <w:pgMar w:top="1417" w:right="1701" w:bottom="1417" w:left="1701" w:header="708" w:footer="708" w:gutter="0"/>
       <w:pgNumType w:start="0"/>
@@ -7115,7 +7507,7 @@
           <w:rPr>
             <w:noProof/>
           </w:rPr>
-          <w:t>16</w:t>
+          <w:t>2</w:t>
         </w:r>
         <w:r>
           <w:fldChar w:fldCharType="end"/>
@@ -7271,7 +7663,7 @@
             <w:bCs/>
             <w:noProof/>
           </w:rPr>
-          <w:t>16</w:t>
+          <w:t>2</w:t>
         </w:r>
         <w:r>
           <w:rPr>
@@ -7316,7 +7708,7 @@
             <w:bCs/>
             <w:noProof/>
           </w:rPr>
-          <w:t>16</w:t>
+          <w:t>18</w:t>
         </w:r>
         <w:r>
           <w:rPr>
@@ -8717,6 +9109,178 @@
     </w:lvl>
   </w:abstractNum>
   <w:abstractNum w:abstractNumId="16">
+    <w:nsid w:val="5331378C"/>
+    <w:multiLevelType w:val="hybridMultilevel"/>
+    <w:tmpl w:val="78EA0BB4"/>
+    <w:lvl w:ilvl="0" w:tplc="0C0A000F">
+      <w:start w:val="1"/>
+      <w:numFmt w:val="decimal"/>
+      <w:lvlText w:val="%1."/>
+      <w:lvlJc w:val="left"/>
+      <w:pPr>
+        <w:ind w:left="1428" w:hanging="360"/>
+      </w:pPr>
+    </w:lvl>
+    <w:lvl w:ilvl="1" w:tplc="0C0A0019" w:tentative="1">
+      <w:start w:val="1"/>
+      <w:numFmt w:val="lowerLetter"/>
+      <w:lvlText w:val="%2."/>
+      <w:lvlJc w:val="left"/>
+      <w:pPr>
+        <w:ind w:left="2148" w:hanging="360"/>
+      </w:pPr>
+    </w:lvl>
+    <w:lvl w:ilvl="2" w:tplc="0C0A001B" w:tentative="1">
+      <w:start w:val="1"/>
+      <w:numFmt w:val="lowerRoman"/>
+      <w:lvlText w:val="%3."/>
+      <w:lvlJc w:val="right"/>
+      <w:pPr>
+        <w:ind w:left="2868" w:hanging="180"/>
+      </w:pPr>
+    </w:lvl>
+    <w:lvl w:ilvl="3" w:tplc="0C0A000F" w:tentative="1">
+      <w:start w:val="1"/>
+      <w:numFmt w:val="decimal"/>
+      <w:lvlText w:val="%4."/>
+      <w:lvlJc w:val="left"/>
+      <w:pPr>
+        <w:ind w:left="3588" w:hanging="360"/>
+      </w:pPr>
+    </w:lvl>
+    <w:lvl w:ilvl="4" w:tplc="0C0A0019" w:tentative="1">
+      <w:start w:val="1"/>
+      <w:numFmt w:val="lowerLetter"/>
+      <w:lvlText w:val="%5."/>
+      <w:lvlJc w:val="left"/>
+      <w:pPr>
+        <w:ind w:left="4308" w:hanging="360"/>
+      </w:pPr>
+    </w:lvl>
+    <w:lvl w:ilvl="5" w:tplc="0C0A001B" w:tentative="1">
+      <w:start w:val="1"/>
+      <w:numFmt w:val="lowerRoman"/>
+      <w:lvlText w:val="%6."/>
+      <w:lvlJc w:val="right"/>
+      <w:pPr>
+        <w:ind w:left="5028" w:hanging="180"/>
+      </w:pPr>
+    </w:lvl>
+    <w:lvl w:ilvl="6" w:tplc="0C0A000F" w:tentative="1">
+      <w:start w:val="1"/>
+      <w:numFmt w:val="decimal"/>
+      <w:lvlText w:val="%7."/>
+      <w:lvlJc w:val="left"/>
+      <w:pPr>
+        <w:ind w:left="5748" w:hanging="360"/>
+      </w:pPr>
+    </w:lvl>
+    <w:lvl w:ilvl="7" w:tplc="0C0A0019" w:tentative="1">
+      <w:start w:val="1"/>
+      <w:numFmt w:val="lowerLetter"/>
+      <w:lvlText w:val="%8."/>
+      <w:lvlJc w:val="left"/>
+      <w:pPr>
+        <w:ind w:left="6468" w:hanging="360"/>
+      </w:pPr>
+    </w:lvl>
+    <w:lvl w:ilvl="8" w:tplc="0C0A001B" w:tentative="1">
+      <w:start w:val="1"/>
+      <w:numFmt w:val="lowerRoman"/>
+      <w:lvlText w:val="%9."/>
+      <w:lvlJc w:val="right"/>
+      <w:pPr>
+        <w:ind w:left="7188" w:hanging="180"/>
+      </w:pPr>
+    </w:lvl>
+  </w:abstractNum>
+  <w:abstractNum w:abstractNumId="17">
+    <w:nsid w:val="680564C4"/>
+    <w:multiLevelType w:val="hybridMultilevel"/>
+    <w:tmpl w:val="78EA0BB4"/>
+    <w:lvl w:ilvl="0" w:tplc="0C0A000F">
+      <w:start w:val="1"/>
+      <w:numFmt w:val="decimal"/>
+      <w:lvlText w:val="%1."/>
+      <w:lvlJc w:val="left"/>
+      <w:pPr>
+        <w:ind w:left="1428" w:hanging="360"/>
+      </w:pPr>
+    </w:lvl>
+    <w:lvl w:ilvl="1" w:tplc="0C0A0019" w:tentative="1">
+      <w:start w:val="1"/>
+      <w:numFmt w:val="lowerLetter"/>
+      <w:lvlText w:val="%2."/>
+      <w:lvlJc w:val="left"/>
+      <w:pPr>
+        <w:ind w:left="2148" w:hanging="360"/>
+      </w:pPr>
+    </w:lvl>
+    <w:lvl w:ilvl="2" w:tplc="0C0A001B" w:tentative="1">
+      <w:start w:val="1"/>
+      <w:numFmt w:val="lowerRoman"/>
+      <w:lvlText w:val="%3."/>
+      <w:lvlJc w:val="right"/>
+      <w:pPr>
+        <w:ind w:left="2868" w:hanging="180"/>
+      </w:pPr>
+    </w:lvl>
+    <w:lvl w:ilvl="3" w:tplc="0C0A000F" w:tentative="1">
+      <w:start w:val="1"/>
+      <w:numFmt w:val="decimal"/>
+      <w:lvlText w:val="%4."/>
+      <w:lvlJc w:val="left"/>
+      <w:pPr>
+        <w:ind w:left="3588" w:hanging="360"/>
+      </w:pPr>
+    </w:lvl>
+    <w:lvl w:ilvl="4" w:tplc="0C0A0019" w:tentative="1">
+      <w:start w:val="1"/>
+      <w:numFmt w:val="lowerLetter"/>
+      <w:lvlText w:val="%5."/>
+      <w:lvlJc w:val="left"/>
+      <w:pPr>
+        <w:ind w:left="4308" w:hanging="360"/>
+      </w:pPr>
+    </w:lvl>
+    <w:lvl w:ilvl="5" w:tplc="0C0A001B" w:tentative="1">
+      <w:start w:val="1"/>
+      <w:numFmt w:val="lowerRoman"/>
+      <w:lvlText w:val="%6."/>
+      <w:lvlJc w:val="right"/>
+      <w:pPr>
+        <w:ind w:left="5028" w:hanging="180"/>
+      </w:pPr>
+    </w:lvl>
+    <w:lvl w:ilvl="6" w:tplc="0C0A000F" w:tentative="1">
+      <w:start w:val="1"/>
+      <w:numFmt w:val="decimal"/>
+      <w:lvlText w:val="%7."/>
+      <w:lvlJc w:val="left"/>
+      <w:pPr>
+        <w:ind w:left="5748" w:hanging="360"/>
+      </w:pPr>
+    </w:lvl>
+    <w:lvl w:ilvl="7" w:tplc="0C0A0019" w:tentative="1">
+      <w:start w:val="1"/>
+      <w:numFmt w:val="lowerLetter"/>
+      <w:lvlText w:val="%8."/>
+      <w:lvlJc w:val="left"/>
+      <w:pPr>
+        <w:ind w:left="6468" w:hanging="360"/>
+      </w:pPr>
+    </w:lvl>
+    <w:lvl w:ilvl="8" w:tplc="0C0A001B" w:tentative="1">
+      <w:start w:val="1"/>
+      <w:numFmt w:val="lowerRoman"/>
+      <w:lvlText w:val="%9."/>
+      <w:lvlJc w:val="right"/>
+      <w:pPr>
+        <w:ind w:left="7188" w:hanging="180"/>
+      </w:pPr>
+    </w:lvl>
+  </w:abstractNum>
+  <w:abstractNum w:abstractNumId="18">
     <w:nsid w:val="7641766A"/>
     <w:multiLevelType w:val="hybridMultilevel"/>
     <w:tmpl w:val="FF646E60"/>
@@ -8802,7 +9366,7 @@
       </w:pPr>
     </w:lvl>
   </w:abstractNum>
-  <w:abstractNum w:abstractNumId="17">
+  <w:abstractNum w:abstractNumId="19">
     <w:nsid w:val="775A1779"/>
     <w:multiLevelType w:val="hybridMultilevel"/>
     <w:tmpl w:val="EC1A25AE"/>
@@ -8916,7 +9480,7 @@
     <w:abstractNumId w:val="7"/>
   </w:num>
   <w:num w:numId="10">
-    <w:abstractNumId w:val="17"/>
+    <w:abstractNumId w:val="19"/>
   </w:num>
   <w:num w:numId="11">
     <w:abstractNumId w:val="4"/>
@@ -8937,10 +9501,16 @@
     <w:abstractNumId w:val="1"/>
   </w:num>
   <w:num w:numId="17">
-    <w:abstractNumId w:val="16"/>
+    <w:abstractNumId w:val="18"/>
   </w:num>
   <w:num w:numId="18">
     <w:abstractNumId w:val="3"/>
+  </w:num>
+  <w:num w:numId="19">
+    <w:abstractNumId w:val="17"/>
+  </w:num>
+  <w:num w:numId="20">
+    <w:abstractNumId w:val="16"/>
   </w:num>
 </w:numbering>
 </file>
@@ -15318,19 +15888,19 @@
 
 <file path=word/glossary/fontTable.xml><?xml version="1.0" encoding="utf-8"?>
 <w:fonts xmlns:mc="http://schemas.openxmlformats.org/markup-compatibility/2006" xmlns:r="http://schemas.openxmlformats.org/officeDocument/2006/relationships" xmlns:w="http://schemas.openxmlformats.org/wordprocessingml/2006/main" xmlns:w14="http://schemas.microsoft.com/office/word/2010/wordml" xmlns:w15="http://schemas.microsoft.com/office/word/2012/wordml" mc:Ignorable="w14 w15">
+  <w:font w:name="Times New Roman">
+    <w:panose1 w:val="02020603050405020304"/>
+    <w:charset w:val="00"/>
+    <w:family w:val="roman"/>
+    <w:pitch w:val="variable"/>
+    <w:sig w:usb0="E0002EFF" w:usb1="C000785B" w:usb2="00000009" w:usb3="00000000" w:csb0="000001FF" w:csb1="00000000"/>
+  </w:font>
   <w:font w:name="Calibri">
     <w:panose1 w:val="020F0502020204030204"/>
     <w:charset w:val="00"/>
     <w:family w:val="swiss"/>
     <w:pitch w:val="variable"/>
     <w:sig w:usb0="E0002AFF" w:usb1="C000247B" w:usb2="00000009" w:usb3="00000000" w:csb0="000001FF" w:csb1="00000000"/>
-  </w:font>
-  <w:font w:name="Times New Roman">
-    <w:panose1 w:val="02020603050405020304"/>
-    <w:charset w:val="00"/>
-    <w:family w:val="roman"/>
-    <w:pitch w:val="variable"/>
-    <w:sig w:usb0="E0002EFF" w:usb1="C000785B" w:usb2="00000009" w:usb3="00000000" w:csb0="000001FF" w:csb1="00000000"/>
   </w:font>
   <w:font w:name="Cambria">
     <w:panose1 w:val="02040503050406030204"/>
@@ -15374,8 +15944,10 @@
     <w:rsid w:val="005F5AE1"/>
     <w:rsid w:val="00702590"/>
     <w:rsid w:val="008A3DF3"/>
+    <w:rsid w:val="00962AE8"/>
     <w:rsid w:val="0097239A"/>
     <w:rsid w:val="009A5A92"/>
+    <w:rsid w:val="00A51CB5"/>
     <w:rsid w:val="00AE4DD6"/>
     <w:rsid w:val="00C824E9"/>
     <w:rsid w:val="00CF189B"/>
@@ -16150,7 +16722,7 @@
 </file>
 
 <file path=customXml/itemProps2.xml><?xml version="1.0" encoding="utf-8"?>
-<ds:datastoreItem xmlns:ds="http://schemas.openxmlformats.org/officeDocument/2006/customXml" ds:itemID="{5D3B14D6-3E9B-497E-9E5B-3851D8F40A7C}">
+<ds:datastoreItem xmlns:ds="http://schemas.openxmlformats.org/officeDocument/2006/customXml" ds:itemID="{982443A7-392F-4907-B481-4F9448FE8E44}">
   <ds:schemaRefs>
     <ds:schemaRef ds:uri="http://schemas.openxmlformats.org/officeDocument/2006/bibliography"/>
   </ds:schemaRefs>

</xml_diff>